<commit_message>
Stukje over de Wireless technology toegevoegd.
</commit_message>
<xml_diff>
--- a/User guide.docx
+++ b/User guide.docx
@@ -504,6 +504,14 @@
     </w:sdt>
     <w:sdt>
       <w:sdtPr>
+        <w:rPr>
+          <w:rFonts w:asciiTheme="minorHAnsi" w:eastAsiaTheme="minorHAnsi" w:hAnsiTheme="minorHAnsi" w:cstheme="minorBidi"/>
+          <w:color w:val="auto"/>
+          <w:kern w:val="2"/>
+          <w:sz w:val="24"/>
+          <w:szCs w:val="24"/>
+          <w14:ligatures w14:val="standardContextual"/>
+        </w:rPr>
         <w:id w:val="-1465805756"/>
         <w:docPartObj>
           <w:docPartGallery w:val="Table of Contents"/>
@@ -512,15 +520,9 @@
       </w:sdtPr>
       <w:sdtEndPr>
         <w:rPr>
-          <w:rFonts w:asciiTheme="minorHAnsi" w:eastAsiaTheme="minorHAnsi" w:hAnsiTheme="minorHAnsi" w:cstheme="minorBidi"/>
           <w:b/>
           <w:bCs/>
           <w:noProof/>
-          <w:color w:val="auto"/>
-          <w:kern w:val="2"/>
-          <w:sz w:val="24"/>
-          <w:szCs w:val="24"/>
-          <w14:ligatures w14:val="standardContextual"/>
         </w:rPr>
       </w:sdtEndPr>
       <w:sdtContent>
@@ -838,7 +840,7 @@
       <w:bookmarkStart w:id="0" w:name="_Toc187416305"/>
       <w:r>
         <w:lastRenderedPageBreak/>
-        <w:t>Required components,</w:t>
+        <w:t>Required components</w:t>
       </w:r>
       <w:bookmarkEnd w:id="0"/>
     </w:p>
@@ -905,7 +907,32 @@
       <w:bookmarkStart w:id="1" w:name="_Toc187416306"/>
       <w:r>
         <w:lastRenderedPageBreak/>
-        <w:t>Tracker.</w:t>
+        <w:t>Wireless technology</w:t>
+      </w:r>
+    </w:p>
+    <w:p>
+      <w:r>
+        <w:t>We chose to use NB-IoT that makes use of the cellular network. We made this choice because the tracker should be able to send data no matter where it is, and the cellular network covers a large area.</w:t>
+      </w:r>
+    </w:p>
+    <w:p>
+      <w:r>
+        <w:t>NB-IoT is a low-power wide-area network with a maximum bandwidth of 200kHz (1).</w:t>
+      </w:r>
+      <w:r>
+        <w:t xml:space="preserve"> In Europe it usually uses the 800MHz or 900MHz bands and can reach up to 10KM (2).</w:t>
+      </w:r>
+      <w:r>
+        <w:br w:type="page"/>
+      </w:r>
+    </w:p>
+    <w:p>
+      <w:pPr>
+        <w:pStyle w:val="Heading1"/>
+      </w:pPr>
+      <w:r>
+        <w:lastRenderedPageBreak/>
+        <w:t>Tracker</w:t>
       </w:r>
       <w:bookmarkEnd w:id="1"/>
     </w:p>
@@ -954,7 +981,7 @@
       <w:bookmarkStart w:id="2" w:name="_Toc187416307"/>
       <w:r>
         <w:lastRenderedPageBreak/>
-        <w:t>Flask webserver.</w:t>
+        <w:t>Flask webserver</w:t>
       </w:r>
       <w:bookmarkEnd w:id="2"/>
     </w:p>
@@ -973,7 +1000,7 @@
       <w:bookmarkStart w:id="3" w:name="_Toc187416308"/>
       <w:r>
         <w:lastRenderedPageBreak/>
-        <w:t>Frontend.</w:t>
+        <w:t>Frontend</w:t>
       </w:r>
       <w:bookmarkEnd w:id="3"/>
     </w:p>
@@ -995,11 +1022,9 @@
       <w:r>
         <w:t xml:space="preserve">An example of the JavaScript is shown on the next </w:t>
       </w:r>
-      <w:proofErr w:type="gramStart"/>
-      <w:r>
-        <w:t>page</w:t>
-      </w:r>
-      <w:proofErr w:type="gramEnd"/>
+      <w:r>
+        <w:t>page,</w:t>
+      </w:r>
       <w:r>
         <w:t xml:space="preserve"> and you can place a div with the id “map” anywhere on the webpage to display the map.</w:t>
       </w:r>
@@ -1018,16 +1043,16 @@
         <mc:AlternateContent>
           <mc:Choice Requires="wps">
             <w:drawing>
-              <wp:anchor distT="0" distB="0" distL="114300" distR="114300" simplePos="0" relativeHeight="251660288" behindDoc="0" locked="0" layoutInCell="1" allowOverlap="1" wp14:anchorId="6B2C956B" wp14:editId="547EB14C">
+              <wp:anchor distT="0" distB="0" distL="114300" distR="114300" simplePos="0" relativeHeight="251660288" behindDoc="0" locked="0" layoutInCell="1" allowOverlap="1" wp14:anchorId="6B2C956B" wp14:editId="142C7F18">
                 <wp:simplePos x="0" y="0"/>
                 <wp:positionH relativeFrom="margin">
                   <wp:align>center</wp:align>
                 </wp:positionH>
                 <wp:positionV relativeFrom="paragraph">
-                  <wp:posOffset>-956607</wp:posOffset>
+                  <wp:posOffset>-902563</wp:posOffset>
                 </wp:positionV>
-                <wp:extent cx="7147884" cy="10085638"/>
-                <wp:effectExtent l="0" t="0" r="15240" b="11430"/>
+                <wp:extent cx="7147884" cy="9459176"/>
+                <wp:effectExtent l="0" t="0" r="15240" b="27940"/>
                 <wp:wrapNone/>
                 <wp:docPr id="461598612" name="Text Box 2"/>
                 <wp:cNvGraphicFramePr/>
@@ -1038,7 +1063,7 @@
                       <wps:spPr>
                         <a:xfrm>
                           <a:off x="0" y="0"/>
-                          <a:ext cx="7147884" cy="10085638"/>
+                          <a:ext cx="7147884" cy="9459176"/>
                         </a:xfrm>
                         <a:prstGeom prst="rect">
                           <a:avLst/>
@@ -1066,39 +1091,7 @@
                                 <w:sz w:val="16"/>
                                 <w:szCs w:val="16"/>
                               </w:rPr>
-                              <w:t xml:space="preserve">&lt;script </w:t>
-                            </w:r>
-                            <w:proofErr w:type="spellStart"/>
-                            <w:r>
-                              <w:rPr>
-                                <w:sz w:val="16"/>
-                                <w:szCs w:val="16"/>
-                              </w:rPr>
-                              <w:t>src</w:t>
-                            </w:r>
-                            <w:proofErr w:type="spellEnd"/>
-                            <w:r>
-                              <w:rPr>
-                                <w:sz w:val="16"/>
-                                <w:szCs w:val="16"/>
-                              </w:rPr>
-                              <w:t>="https://unpkg.com/leaflet/</w:t>
-                            </w:r>
-                            <w:proofErr w:type="spellStart"/>
-                            <w:r>
-                              <w:rPr>
-                                <w:sz w:val="16"/>
-                                <w:szCs w:val="16"/>
-                              </w:rPr>
-                              <w:t>dist</w:t>
-                            </w:r>
-                            <w:proofErr w:type="spellEnd"/>
-                            <w:r>
-                              <w:rPr>
-                                <w:sz w:val="16"/>
-                                <w:szCs w:val="16"/>
-                              </w:rPr>
-                              <w:t>/leaflet.js"&gt;&lt;/script&gt;</w:t>
+                              <w:t>&lt;script src="https://unpkg.com/leaflet/dist/leaflet.js"&gt;&lt;/script&gt;</w:t>
                             </w:r>
                           </w:p>
                           <w:p>
@@ -1143,33 +1136,8 @@
                                 <w:sz w:val="16"/>
                                 <w:szCs w:val="16"/>
                               </w:rPr>
-                              <w:t xml:space="preserve">        var </w:t>
-                            </w:r>
-                            <w:proofErr w:type="spellStart"/>
-                            <w:r>
-                              <w:rPr>
-                                <w:sz w:val="16"/>
-                                <w:szCs w:val="16"/>
-                              </w:rPr>
-                              <w:t>bikeLat</w:t>
-                            </w:r>
-                            <w:proofErr w:type="spellEnd"/>
-                            <w:r>
-                              <w:rPr>
-                                <w:sz w:val="16"/>
-                                <w:szCs w:val="16"/>
-                              </w:rPr>
-                              <w:t xml:space="preserve"> = </w:t>
-                            </w:r>
-                            <w:proofErr w:type="gramStart"/>
-                            <w:r>
-                              <w:rPr>
-                                <w:sz w:val="16"/>
-                                <w:szCs w:val="16"/>
-                              </w:rPr>
-                              <w:t>53.2194;</w:t>
-                            </w:r>
-                            <w:proofErr w:type="gramEnd"/>
+                              <w:t>        var bikeLat = 53.2194;</w:t>
+                            </w:r>
                           </w:p>
                           <w:p>
                             <w:pPr>
@@ -1183,33 +1151,8 @@
                                 <w:sz w:val="16"/>
                                 <w:szCs w:val="16"/>
                               </w:rPr>
-                              <w:t xml:space="preserve">        var </w:t>
-                            </w:r>
-                            <w:proofErr w:type="spellStart"/>
-                            <w:r>
-                              <w:rPr>
-                                <w:sz w:val="16"/>
-                                <w:szCs w:val="16"/>
-                              </w:rPr>
-                              <w:t>bikeLng</w:t>
-                            </w:r>
-                            <w:proofErr w:type="spellEnd"/>
-                            <w:r>
-                              <w:rPr>
-                                <w:sz w:val="16"/>
-                                <w:szCs w:val="16"/>
-                              </w:rPr>
-                              <w:t xml:space="preserve"> = </w:t>
-                            </w:r>
-                            <w:proofErr w:type="gramStart"/>
-                            <w:r>
-                              <w:rPr>
-                                <w:sz w:val="16"/>
-                                <w:szCs w:val="16"/>
-                              </w:rPr>
-                              <w:t>6.5665;</w:t>
-                            </w:r>
-                            <w:proofErr w:type="gramEnd"/>
+                              <w:t>        var bikeLng = 6.5665;</w:t>
+                            </w:r>
                           </w:p>
                           <w:p>
                             <w:pPr>
@@ -1223,39 +1166,7 @@
                                 <w:sz w:val="16"/>
                                 <w:szCs w:val="16"/>
                               </w:rPr>
-                              <w:t xml:space="preserve">        var </w:t>
-                            </w:r>
-                            <w:proofErr w:type="spellStart"/>
-                            <w:r>
-                              <w:rPr>
-                                <w:sz w:val="16"/>
-                                <w:szCs w:val="16"/>
-                              </w:rPr>
-                              <w:t>bikedate</w:t>
-                            </w:r>
-                            <w:proofErr w:type="spellEnd"/>
-                            <w:r>
-                              <w:rPr>
-                                <w:sz w:val="16"/>
-                                <w:szCs w:val="16"/>
-                              </w:rPr>
-                              <w:t xml:space="preserve"> = new </w:t>
-                            </w:r>
-                            <w:proofErr w:type="gramStart"/>
-                            <w:r>
-                              <w:rPr>
-                                <w:sz w:val="16"/>
-                                <w:szCs w:val="16"/>
-                              </w:rPr>
-                              <w:t>Date(</w:t>
-                            </w:r>
-                            <w:proofErr w:type="gramEnd"/>
-                            <w:r>
-                              <w:rPr>
-                                <w:sz w:val="16"/>
-                                <w:szCs w:val="16"/>
-                              </w:rPr>
-                              <w:t>2025, 0, 6, 14, 20);</w:t>
+                              <w:t>        var bikedate = new Date(2025, 0, 6, 14, 20);</w:t>
                             </w:r>
                           </w:p>
                           <w:p>
@@ -1285,80 +1196,7 @@
                                 <w:sz w:val="16"/>
                                 <w:szCs w:val="16"/>
                               </w:rPr>
-                              <w:t xml:space="preserve">        var map = </w:t>
-                            </w:r>
-                            <w:proofErr w:type="spellStart"/>
-                            <w:r>
-                              <w:rPr>
-                                <w:sz w:val="16"/>
-                                <w:szCs w:val="16"/>
-                              </w:rPr>
-                              <w:t>L.map</w:t>
-                            </w:r>
-                            <w:proofErr w:type="spellEnd"/>
-                            <w:r>
-                              <w:rPr>
-                                <w:sz w:val="16"/>
-                                <w:szCs w:val="16"/>
-                              </w:rPr>
-                              <w:t>('map'</w:t>
-                            </w:r>
-                            <w:proofErr w:type="gramStart"/>
-                            <w:r>
-                              <w:rPr>
-                                <w:sz w:val="16"/>
-                                <w:szCs w:val="16"/>
-                              </w:rPr>
-                              <w:t>).</w:t>
-                            </w:r>
-                            <w:proofErr w:type="spellStart"/>
-                            <w:r>
-                              <w:rPr>
-                                <w:sz w:val="16"/>
-                                <w:szCs w:val="16"/>
-                              </w:rPr>
-                              <w:t>setView</w:t>
-                            </w:r>
-                            <w:proofErr w:type="spellEnd"/>
-                            <w:proofErr w:type="gramEnd"/>
-                            <w:r>
-                              <w:rPr>
-                                <w:sz w:val="16"/>
-                                <w:szCs w:val="16"/>
-                              </w:rPr>
-                              <w:t>([</w:t>
-                            </w:r>
-                            <w:proofErr w:type="spellStart"/>
-                            <w:r>
-                              <w:rPr>
-                                <w:sz w:val="16"/>
-                                <w:szCs w:val="16"/>
-                              </w:rPr>
-                              <w:t>bikeLat</w:t>
-                            </w:r>
-                            <w:proofErr w:type="spellEnd"/>
-                            <w:r>
-                              <w:rPr>
-                                <w:sz w:val="16"/>
-                                <w:szCs w:val="16"/>
-                              </w:rPr>
-                              <w:t xml:space="preserve">, </w:t>
-                            </w:r>
-                            <w:proofErr w:type="spellStart"/>
-                            <w:r>
-                              <w:rPr>
-                                <w:sz w:val="16"/>
-                                <w:szCs w:val="16"/>
-                              </w:rPr>
-                              <w:t>bikeLng</w:t>
-                            </w:r>
-                            <w:proofErr w:type="spellEnd"/>
-                            <w:r>
-                              <w:rPr>
-                                <w:sz w:val="16"/>
-                                <w:szCs w:val="16"/>
-                              </w:rPr>
-                              <w:t>], 13);</w:t>
+                              <w:t>        var map = L.map('map').setView([bikeLat, bikeLng], 13);</w:t>
                             </w:r>
                           </w:p>
                           <w:p>
@@ -1388,23 +1226,7 @@
                                 <w:sz w:val="16"/>
                                 <w:szCs w:val="16"/>
                               </w:rPr>
-                              <w:t>        L.tileLayer('https://{s</w:t>
-                            </w:r>
-                            <w:proofErr w:type="gramStart"/>
-                            <w:r>
-                              <w:rPr>
-                                <w:sz w:val="16"/>
-                                <w:szCs w:val="16"/>
-                              </w:rPr>
-                              <w:t>}.tile.openstreetmap.org</w:t>
-                            </w:r>
-                            <w:proofErr w:type="gramEnd"/>
-                            <w:r>
-                              <w:rPr>
-                                <w:sz w:val="16"/>
-                                <w:szCs w:val="16"/>
-                              </w:rPr>
-                              <w:t>/{z}/{x}/{y}.png', {</w:t>
+                              <w:t>        L.tileLayer('https://{s}.tile.openstreetmap.org/{z}/{x}/{y}.png', {</w:t>
                             </w:r>
                           </w:p>
                           <w:p>
@@ -1419,23 +1241,7 @@
                                 <w:sz w:val="16"/>
                                 <w:szCs w:val="16"/>
                               </w:rPr>
-                              <w:t xml:space="preserve">            attribution: '&amp;copy; &lt;a </w:t>
-                            </w:r>
-                            <w:proofErr w:type="spellStart"/>
-                            <w:r>
-                              <w:rPr>
-                                <w:sz w:val="16"/>
-                                <w:szCs w:val="16"/>
-                              </w:rPr>
-                              <w:t>href</w:t>
-                            </w:r>
-                            <w:proofErr w:type="spellEnd"/>
-                            <w:r>
-                              <w:rPr>
-                                <w:sz w:val="16"/>
-                                <w:szCs w:val="16"/>
-                              </w:rPr>
-                              <w:t>="https://www.openstreetmap.org/copyright"&gt;OpenStreetMap&lt;/a&gt; contributors'</w:t>
+                              <w:t>            attribution: '&amp;copy; &lt;a href="https://www.openstreetmap.org/copyright"&gt;OpenStreetMap&lt;/a&gt; contributors'</w:t>
                             </w:r>
                           </w:p>
                           <w:p>
@@ -1450,32 +1256,7 @@
                                 <w:sz w:val="16"/>
                                 <w:szCs w:val="16"/>
                               </w:rPr>
-                              <w:t>        }</w:t>
-                            </w:r>
-                            <w:proofErr w:type="gramStart"/>
-                            <w:r>
-                              <w:rPr>
-                                <w:sz w:val="16"/>
-                                <w:szCs w:val="16"/>
-                              </w:rPr>
-                              <w:t>).</w:t>
-                            </w:r>
-                            <w:proofErr w:type="spellStart"/>
-                            <w:r>
-                              <w:rPr>
-                                <w:sz w:val="16"/>
-                                <w:szCs w:val="16"/>
-                              </w:rPr>
-                              <w:t>addTo</w:t>
-                            </w:r>
-                            <w:proofErr w:type="spellEnd"/>
-                            <w:proofErr w:type="gramEnd"/>
-                            <w:r>
-                              <w:rPr>
-                                <w:sz w:val="16"/>
-                                <w:szCs w:val="16"/>
-                              </w:rPr>
-                              <w:t>(map);</w:t>
+                              <w:t>        }).addTo(map);</w:t>
                             </w:r>
                           </w:p>
                           <w:p>
@@ -1505,89 +1286,7 @@
                                 <w:sz w:val="16"/>
                                 <w:szCs w:val="16"/>
                               </w:rPr>
-                              <w:t xml:space="preserve">        var </w:t>
-                            </w:r>
-                            <w:proofErr w:type="spellStart"/>
-                            <w:r>
-                              <w:rPr>
-                                <w:sz w:val="16"/>
-                                <w:szCs w:val="16"/>
-                              </w:rPr>
-                              <w:t>bikeMarker</w:t>
-                            </w:r>
-                            <w:proofErr w:type="spellEnd"/>
-                            <w:r>
-                              <w:rPr>
-                                <w:sz w:val="16"/>
-                                <w:szCs w:val="16"/>
-                              </w:rPr>
-                              <w:t xml:space="preserve"> = </w:t>
-                            </w:r>
-                            <w:proofErr w:type="spellStart"/>
-                            <w:proofErr w:type="gramStart"/>
-                            <w:r>
-                              <w:rPr>
-                                <w:sz w:val="16"/>
-                                <w:szCs w:val="16"/>
-                              </w:rPr>
-                              <w:t>L.marker</w:t>
-                            </w:r>
-                            <w:proofErr w:type="spellEnd"/>
-                            <w:proofErr w:type="gramEnd"/>
-                            <w:r>
-                              <w:rPr>
-                                <w:sz w:val="16"/>
-                                <w:szCs w:val="16"/>
-                              </w:rPr>
-                              <w:t>([</w:t>
-                            </w:r>
-                            <w:proofErr w:type="spellStart"/>
-                            <w:r>
-                              <w:rPr>
-                                <w:sz w:val="16"/>
-                                <w:szCs w:val="16"/>
-                              </w:rPr>
-                              <w:t>bikeLat</w:t>
-                            </w:r>
-                            <w:proofErr w:type="spellEnd"/>
-                            <w:r>
-                              <w:rPr>
-                                <w:sz w:val="16"/>
-                                <w:szCs w:val="16"/>
-                              </w:rPr>
-                              <w:t xml:space="preserve">, </w:t>
-                            </w:r>
-                            <w:proofErr w:type="spellStart"/>
-                            <w:r>
-                              <w:rPr>
-                                <w:sz w:val="16"/>
-                                <w:szCs w:val="16"/>
-                              </w:rPr>
-                              <w:t>bikeLng</w:t>
-                            </w:r>
-                            <w:proofErr w:type="spellEnd"/>
-                            <w:r>
-                              <w:rPr>
-                                <w:sz w:val="16"/>
-                                <w:szCs w:val="16"/>
-                              </w:rPr>
-                              <w:t>]).</w:t>
-                            </w:r>
-                            <w:proofErr w:type="spellStart"/>
-                            <w:r>
-                              <w:rPr>
-                                <w:sz w:val="16"/>
-                                <w:szCs w:val="16"/>
-                              </w:rPr>
-                              <w:t>addTo</w:t>
-                            </w:r>
-                            <w:proofErr w:type="spellEnd"/>
-                            <w:r>
-                              <w:rPr>
-                                <w:sz w:val="16"/>
-                                <w:szCs w:val="16"/>
-                              </w:rPr>
-                              <w:t>(map)</w:t>
+                              <w:t>        var bikeMarker = L.marker([bikeLat, bikeLng]).addTo(map)</w:t>
                             </w:r>
                           </w:p>
                           <w:p>
@@ -1602,96 +1301,7 @@
                                 <w:sz w:val="16"/>
                                 <w:szCs w:val="16"/>
                               </w:rPr>
-                              <w:t xml:space="preserve">            </w:t>
-                            </w:r>
-                            <w:proofErr w:type="gramStart"/>
-                            <w:r>
-                              <w:rPr>
-                                <w:sz w:val="16"/>
-                                <w:szCs w:val="16"/>
-                              </w:rPr>
-                              <w:t>.</w:t>
-                            </w:r>
-                            <w:proofErr w:type="spellStart"/>
-                            <w:r>
-                              <w:rPr>
-                                <w:sz w:val="16"/>
-                                <w:szCs w:val="16"/>
-                              </w:rPr>
-                              <w:t>bindPopup</w:t>
-                            </w:r>
-                            <w:proofErr w:type="spellEnd"/>
-                            <w:proofErr w:type="gramEnd"/>
-                            <w:r>
-                              <w:rPr>
-                                <w:sz w:val="16"/>
-                                <w:szCs w:val="16"/>
-                              </w:rPr>
-                              <w:t xml:space="preserve">('Bike (' + </w:t>
-                            </w:r>
-                            <w:proofErr w:type="spellStart"/>
-                            <w:r>
-                              <w:rPr>
-                                <w:sz w:val="16"/>
-                                <w:szCs w:val="16"/>
-                              </w:rPr>
-                              <w:t>bikeLat</w:t>
-                            </w:r>
-                            <w:proofErr w:type="spellEnd"/>
-                            <w:r>
-                              <w:rPr>
-                                <w:sz w:val="16"/>
-                                <w:szCs w:val="16"/>
-                              </w:rPr>
-                              <w:t xml:space="preserve"> + ', ' + </w:t>
-                            </w:r>
-                            <w:proofErr w:type="spellStart"/>
-                            <w:r>
-                              <w:rPr>
-                                <w:sz w:val="16"/>
-                                <w:szCs w:val="16"/>
-                              </w:rPr>
-                              <w:t>bikeLng</w:t>
-                            </w:r>
-                            <w:proofErr w:type="spellEnd"/>
-                            <w:r>
-                              <w:rPr>
-                                <w:sz w:val="16"/>
-                                <w:szCs w:val="16"/>
-                              </w:rPr>
-                              <w:t xml:space="preserve"> + ')&lt;</w:t>
-                            </w:r>
-                            <w:proofErr w:type="spellStart"/>
-                            <w:r>
-                              <w:rPr>
-                                <w:sz w:val="16"/>
-                                <w:szCs w:val="16"/>
-                              </w:rPr>
-                              <w:t>br</w:t>
-                            </w:r>
-                            <w:proofErr w:type="spellEnd"/>
-                            <w:r>
-                              <w:rPr>
-                                <w:sz w:val="16"/>
-                                <w:szCs w:val="16"/>
-                              </w:rPr>
-                              <w:t xml:space="preserve">&gt;date: ' + </w:t>
-                            </w:r>
-                            <w:proofErr w:type="spellStart"/>
-                            <w:r>
-                              <w:rPr>
-                                <w:sz w:val="16"/>
-                                <w:szCs w:val="16"/>
-                              </w:rPr>
-                              <w:t>bikedate</w:t>
-                            </w:r>
-                            <w:proofErr w:type="spellEnd"/>
-                            <w:r>
-                              <w:rPr>
-                                <w:sz w:val="16"/>
-                                <w:szCs w:val="16"/>
-                              </w:rPr>
-                              <w:t>)</w:t>
+                              <w:t>            .bindPopup('Bike (' + bikeLat + ', ' + bikeLng + ')&lt;br&gt;date: ' + bikedate)</w:t>
                             </w:r>
                           </w:p>
                           <w:p>
@@ -1706,32 +1316,7 @@
                                 <w:sz w:val="16"/>
                                 <w:szCs w:val="16"/>
                               </w:rPr>
-                              <w:t xml:space="preserve">            </w:t>
-                            </w:r>
-                            <w:proofErr w:type="gramStart"/>
-                            <w:r>
-                              <w:rPr>
-                                <w:sz w:val="16"/>
-                                <w:szCs w:val="16"/>
-                              </w:rPr>
-                              <w:t>.</w:t>
-                            </w:r>
-                            <w:proofErr w:type="spellStart"/>
-                            <w:r>
-                              <w:rPr>
-                                <w:sz w:val="16"/>
-                                <w:szCs w:val="16"/>
-                              </w:rPr>
-                              <w:t>openPopup</w:t>
-                            </w:r>
-                            <w:proofErr w:type="spellEnd"/>
-                            <w:proofErr w:type="gramEnd"/>
-                            <w:r>
-                              <w:rPr>
-                                <w:sz w:val="16"/>
-                                <w:szCs w:val="16"/>
-                              </w:rPr>
-                              <w:t>();</w:t>
+                              <w:t>            .openPopup();</w:t>
                             </w:r>
                           </w:p>
                           <w:p>
@@ -1761,25 +1346,7 @@
                                 <w:sz w:val="16"/>
                                 <w:szCs w:val="16"/>
                               </w:rPr>
-                              <w:t>        if (</w:t>
-                            </w:r>
-                            <w:proofErr w:type="spellStart"/>
-                            <w:proofErr w:type="gramStart"/>
-                            <w:r>
-                              <w:rPr>
-                                <w:sz w:val="16"/>
-                                <w:szCs w:val="16"/>
-                              </w:rPr>
-                              <w:t>navigator.geolocation</w:t>
-                            </w:r>
-                            <w:proofErr w:type="spellEnd"/>
-                            <w:proofErr w:type="gramEnd"/>
-                            <w:r>
-                              <w:rPr>
-                                <w:sz w:val="16"/>
-                                <w:szCs w:val="16"/>
-                              </w:rPr>
-                              <w:t>) {</w:t>
+                              <w:t>        if (navigator.geolocation) {</w:t>
                             </w:r>
                           </w:p>
                           <w:p>
@@ -1809,32 +1376,7 @@
                                 <w:sz w:val="16"/>
                                 <w:szCs w:val="16"/>
                               </w:rPr>
-                              <w:t xml:space="preserve">            </w:t>
-                            </w:r>
-                            <w:proofErr w:type="spellStart"/>
-                            <w:proofErr w:type="gramStart"/>
-                            <w:r>
-                              <w:rPr>
-                                <w:sz w:val="16"/>
-                                <w:szCs w:val="16"/>
-                              </w:rPr>
-                              <w:t>navigator.geolocation</w:t>
-                            </w:r>
-                            <w:proofErr w:type="gramEnd"/>
-                            <w:r>
-                              <w:rPr>
-                                <w:sz w:val="16"/>
-                                <w:szCs w:val="16"/>
-                              </w:rPr>
-                              <w:t>.getCurrentPosition</w:t>
-                            </w:r>
-                            <w:proofErr w:type="spellEnd"/>
-                            <w:r>
-                              <w:rPr>
-                                <w:sz w:val="16"/>
-                                <w:szCs w:val="16"/>
-                              </w:rPr>
-                              <w:t>(function(position) {</w:t>
+                              <w:t>            navigator.geolocation.getCurrentPosition(function(position) {</w:t>
                             </w:r>
                           </w:p>
                           <w:p>
@@ -1849,48 +1391,7 @@
                                 <w:sz w:val="16"/>
                                 <w:szCs w:val="16"/>
                               </w:rPr>
-                              <w:t xml:space="preserve">                var </w:t>
-                            </w:r>
-                            <w:proofErr w:type="spellStart"/>
-                            <w:r>
-                              <w:rPr>
-                                <w:sz w:val="16"/>
-                                <w:szCs w:val="16"/>
-                              </w:rPr>
-                              <w:t>userLat</w:t>
-                            </w:r>
-                            <w:proofErr w:type="spellEnd"/>
-                            <w:r>
-                              <w:rPr>
-                                <w:sz w:val="16"/>
-                                <w:szCs w:val="16"/>
-                              </w:rPr>
-                              <w:t xml:space="preserve"> = </w:t>
-                            </w:r>
-                            <w:proofErr w:type="spellStart"/>
-                            <w:proofErr w:type="gramStart"/>
-                            <w:r>
-                              <w:rPr>
-                                <w:sz w:val="16"/>
-                                <w:szCs w:val="16"/>
-                              </w:rPr>
-                              <w:t>position.coords</w:t>
-                            </w:r>
-                            <w:proofErr w:type="gramEnd"/>
-                            <w:r>
-                              <w:rPr>
-                                <w:sz w:val="16"/>
-                                <w:szCs w:val="16"/>
-                              </w:rPr>
-                              <w:t>.latitude</w:t>
-                            </w:r>
-                            <w:proofErr w:type="spellEnd"/>
-                            <w:r>
-                              <w:rPr>
-                                <w:sz w:val="16"/>
-                                <w:szCs w:val="16"/>
-                              </w:rPr>
-                              <w:t>;</w:t>
+                              <w:t>                var userLat = position.coords.latitude;</w:t>
                             </w:r>
                           </w:p>
                           <w:p>
@@ -1905,48 +1406,7 @@
                                 <w:sz w:val="16"/>
                                 <w:szCs w:val="16"/>
                               </w:rPr>
-                              <w:t xml:space="preserve">                var </w:t>
-                            </w:r>
-                            <w:proofErr w:type="spellStart"/>
-                            <w:r>
-                              <w:rPr>
-                                <w:sz w:val="16"/>
-                                <w:szCs w:val="16"/>
-                              </w:rPr>
-                              <w:t>userLng</w:t>
-                            </w:r>
-                            <w:proofErr w:type="spellEnd"/>
-                            <w:r>
-                              <w:rPr>
-                                <w:sz w:val="16"/>
-                                <w:szCs w:val="16"/>
-                              </w:rPr>
-                              <w:t xml:space="preserve"> = </w:t>
-                            </w:r>
-                            <w:proofErr w:type="spellStart"/>
-                            <w:proofErr w:type="gramStart"/>
-                            <w:r>
-                              <w:rPr>
-                                <w:sz w:val="16"/>
-                                <w:szCs w:val="16"/>
-                              </w:rPr>
-                              <w:t>position.coords</w:t>
-                            </w:r>
-                            <w:proofErr w:type="gramEnd"/>
-                            <w:r>
-                              <w:rPr>
-                                <w:sz w:val="16"/>
-                                <w:szCs w:val="16"/>
-                              </w:rPr>
-                              <w:t>.longitude</w:t>
-                            </w:r>
-                            <w:proofErr w:type="spellEnd"/>
-                            <w:r>
-                              <w:rPr>
-                                <w:sz w:val="16"/>
-                                <w:szCs w:val="16"/>
-                              </w:rPr>
-                              <w:t>;</w:t>
+                              <w:t>                var userLng = position.coords.longitude;</w:t>
                             </w:r>
                           </w:p>
                           <w:p>
@@ -1976,89 +1436,7 @@
                                 <w:sz w:val="16"/>
                                 <w:szCs w:val="16"/>
                               </w:rPr>
-                              <w:t xml:space="preserve">                var </w:t>
-                            </w:r>
-                            <w:proofErr w:type="spellStart"/>
-                            <w:r>
-                              <w:rPr>
-                                <w:sz w:val="16"/>
-                                <w:szCs w:val="16"/>
-                              </w:rPr>
-                              <w:t>userMarker</w:t>
-                            </w:r>
-                            <w:proofErr w:type="spellEnd"/>
-                            <w:r>
-                              <w:rPr>
-                                <w:sz w:val="16"/>
-                                <w:szCs w:val="16"/>
-                              </w:rPr>
-                              <w:t xml:space="preserve"> = </w:t>
-                            </w:r>
-                            <w:proofErr w:type="spellStart"/>
-                            <w:proofErr w:type="gramStart"/>
-                            <w:r>
-                              <w:rPr>
-                                <w:sz w:val="16"/>
-                                <w:szCs w:val="16"/>
-                              </w:rPr>
-                              <w:t>L.marker</w:t>
-                            </w:r>
-                            <w:proofErr w:type="spellEnd"/>
-                            <w:proofErr w:type="gramEnd"/>
-                            <w:r>
-                              <w:rPr>
-                                <w:sz w:val="16"/>
-                                <w:szCs w:val="16"/>
-                              </w:rPr>
-                              <w:t>([</w:t>
-                            </w:r>
-                            <w:proofErr w:type="spellStart"/>
-                            <w:r>
-                              <w:rPr>
-                                <w:sz w:val="16"/>
-                                <w:szCs w:val="16"/>
-                              </w:rPr>
-                              <w:t>userLat</w:t>
-                            </w:r>
-                            <w:proofErr w:type="spellEnd"/>
-                            <w:r>
-                              <w:rPr>
-                                <w:sz w:val="16"/>
-                                <w:szCs w:val="16"/>
-                              </w:rPr>
-                              <w:t xml:space="preserve">, </w:t>
-                            </w:r>
-                            <w:proofErr w:type="spellStart"/>
-                            <w:r>
-                              <w:rPr>
-                                <w:sz w:val="16"/>
-                                <w:szCs w:val="16"/>
-                              </w:rPr>
-                              <w:t>userLng</w:t>
-                            </w:r>
-                            <w:proofErr w:type="spellEnd"/>
-                            <w:r>
-                              <w:rPr>
-                                <w:sz w:val="16"/>
-                                <w:szCs w:val="16"/>
-                              </w:rPr>
-                              <w:t>]).</w:t>
-                            </w:r>
-                            <w:proofErr w:type="spellStart"/>
-                            <w:r>
-                              <w:rPr>
-                                <w:sz w:val="16"/>
-                                <w:szCs w:val="16"/>
-                              </w:rPr>
-                              <w:t>addTo</w:t>
-                            </w:r>
-                            <w:proofErr w:type="spellEnd"/>
-                            <w:r>
-                              <w:rPr>
-                                <w:sz w:val="16"/>
-                                <w:szCs w:val="16"/>
-                              </w:rPr>
-                              <w:t>(map)</w:t>
+                              <w:t>                var userMarker = L.marker([userLat, userLng]).addTo(map)</w:t>
                             </w:r>
                           </w:p>
                           <w:p>
@@ -2073,64 +1451,7 @@
                                 <w:sz w:val="16"/>
                                 <w:szCs w:val="16"/>
                               </w:rPr>
-                              <w:t xml:space="preserve">                    </w:t>
-                            </w:r>
-                            <w:proofErr w:type="gramStart"/>
-                            <w:r>
-                              <w:rPr>
-                                <w:sz w:val="16"/>
-                                <w:szCs w:val="16"/>
-                              </w:rPr>
-                              <w:t>.</w:t>
-                            </w:r>
-                            <w:proofErr w:type="spellStart"/>
-                            <w:r>
-                              <w:rPr>
-                                <w:sz w:val="16"/>
-                                <w:szCs w:val="16"/>
-                              </w:rPr>
-                              <w:t>bindPopup</w:t>
-                            </w:r>
-                            <w:proofErr w:type="spellEnd"/>
-                            <w:proofErr w:type="gramEnd"/>
-                            <w:r>
-                              <w:rPr>
-                                <w:sz w:val="16"/>
-                                <w:szCs w:val="16"/>
-                              </w:rPr>
-                              <w:t xml:space="preserve">('Your location (' + </w:t>
-                            </w:r>
-                            <w:proofErr w:type="spellStart"/>
-                            <w:r>
-                              <w:rPr>
-                                <w:sz w:val="16"/>
-                                <w:szCs w:val="16"/>
-                              </w:rPr>
-                              <w:t>userLat</w:t>
-                            </w:r>
-                            <w:proofErr w:type="spellEnd"/>
-                            <w:r>
-                              <w:rPr>
-                                <w:sz w:val="16"/>
-                                <w:szCs w:val="16"/>
-                              </w:rPr>
-                              <w:t xml:space="preserve"> + ', ' + </w:t>
-                            </w:r>
-                            <w:proofErr w:type="spellStart"/>
-                            <w:r>
-                              <w:rPr>
-                                <w:sz w:val="16"/>
-                                <w:szCs w:val="16"/>
-                              </w:rPr>
-                              <w:t>userLng</w:t>
-                            </w:r>
-                            <w:proofErr w:type="spellEnd"/>
-                            <w:r>
-                              <w:rPr>
-                                <w:sz w:val="16"/>
-                                <w:szCs w:val="16"/>
-                              </w:rPr>
-                              <w:t xml:space="preserve"> + ')')</w:t>
+                              <w:t>                    .bindPopup('Your location (' + userLat + ', ' + userLng + ')')</w:t>
                             </w:r>
                           </w:p>
                           <w:p>
@@ -2145,32 +1466,7 @@
                                 <w:sz w:val="16"/>
                                 <w:szCs w:val="16"/>
                               </w:rPr>
-                              <w:t xml:space="preserve">                    </w:t>
-                            </w:r>
-                            <w:proofErr w:type="gramStart"/>
-                            <w:r>
-                              <w:rPr>
-                                <w:sz w:val="16"/>
-                                <w:szCs w:val="16"/>
-                              </w:rPr>
-                              <w:t>.</w:t>
-                            </w:r>
-                            <w:proofErr w:type="spellStart"/>
-                            <w:r>
-                              <w:rPr>
-                                <w:sz w:val="16"/>
-                                <w:szCs w:val="16"/>
-                              </w:rPr>
-                              <w:t>openPopup</w:t>
-                            </w:r>
-                            <w:proofErr w:type="spellEnd"/>
-                            <w:proofErr w:type="gramEnd"/>
-                            <w:r>
-                              <w:rPr>
-                                <w:sz w:val="16"/>
-                                <w:szCs w:val="16"/>
-                              </w:rPr>
-                              <w:t>();</w:t>
+                              <w:t>                    .openPopup();</w:t>
                             </w:r>
                           </w:p>
                           <w:p>
@@ -2200,25 +1496,7 @@
                                 <w:sz w:val="16"/>
                                 <w:szCs w:val="16"/>
                               </w:rPr>
-                              <w:t xml:space="preserve">                var bounds = </w:t>
-                            </w:r>
-                            <w:proofErr w:type="spellStart"/>
-                            <w:proofErr w:type="gramStart"/>
-                            <w:r>
-                              <w:rPr>
-                                <w:sz w:val="16"/>
-                                <w:szCs w:val="16"/>
-                              </w:rPr>
-                              <w:t>L.latLngBounds</w:t>
-                            </w:r>
-                            <w:proofErr w:type="spellEnd"/>
-                            <w:proofErr w:type="gramEnd"/>
-                            <w:r>
-                              <w:rPr>
-                                <w:sz w:val="16"/>
-                                <w:szCs w:val="16"/>
-                              </w:rPr>
-                              <w:t>([</w:t>
+                              <w:t>                var bounds = L.latLngBounds([</w:t>
                             </w:r>
                           </w:p>
                           <w:p>
@@ -2233,39 +1511,7 @@
                                 <w:sz w:val="16"/>
                                 <w:szCs w:val="16"/>
                               </w:rPr>
-                              <w:t>                    [</w:t>
-                            </w:r>
-                            <w:proofErr w:type="spellStart"/>
-                            <w:r>
-                              <w:rPr>
-                                <w:sz w:val="16"/>
-                                <w:szCs w:val="16"/>
-                              </w:rPr>
-                              <w:t>bikeLat</w:t>
-                            </w:r>
-                            <w:proofErr w:type="spellEnd"/>
-                            <w:r>
-                              <w:rPr>
-                                <w:sz w:val="16"/>
-                                <w:szCs w:val="16"/>
-                              </w:rPr>
-                              <w:t xml:space="preserve">, </w:t>
-                            </w:r>
-                            <w:proofErr w:type="spellStart"/>
-                            <w:r>
-                              <w:rPr>
-                                <w:sz w:val="16"/>
-                                <w:szCs w:val="16"/>
-                              </w:rPr>
-                              <w:t>bikeLng</w:t>
-                            </w:r>
-                            <w:proofErr w:type="spellEnd"/>
-                            <w:r>
-                              <w:rPr>
-                                <w:sz w:val="16"/>
-                                <w:szCs w:val="16"/>
-                              </w:rPr>
-                              <w:t>],</w:t>
+                              <w:t>                    [bikeLat, bikeLng],</w:t>
                             </w:r>
                           </w:p>
                           <w:p>
@@ -2280,39 +1526,7 @@
                                 <w:sz w:val="16"/>
                                 <w:szCs w:val="16"/>
                               </w:rPr>
-                              <w:t>                    [</w:t>
-                            </w:r>
-                            <w:proofErr w:type="spellStart"/>
-                            <w:r>
-                              <w:rPr>
-                                <w:sz w:val="16"/>
-                                <w:szCs w:val="16"/>
-                              </w:rPr>
-                              <w:t>userLat</w:t>
-                            </w:r>
-                            <w:proofErr w:type="spellEnd"/>
-                            <w:r>
-                              <w:rPr>
-                                <w:sz w:val="16"/>
-                                <w:szCs w:val="16"/>
-                              </w:rPr>
-                              <w:t xml:space="preserve">, </w:t>
-                            </w:r>
-                            <w:proofErr w:type="spellStart"/>
-                            <w:r>
-                              <w:rPr>
-                                <w:sz w:val="16"/>
-                                <w:szCs w:val="16"/>
-                              </w:rPr>
-                              <w:t>userLng</w:t>
-                            </w:r>
-                            <w:proofErr w:type="spellEnd"/>
-                            <w:r>
-                              <w:rPr>
-                                <w:sz w:val="16"/>
-                                <w:szCs w:val="16"/>
-                              </w:rPr>
-                              <w:t>]</w:t>
+                              <w:t>                    [userLat, userLng]</w:t>
                             </w:r>
                           </w:p>
                           <w:p>
@@ -2342,25 +1556,7 @@
                                 <w:sz w:val="16"/>
                                 <w:szCs w:val="16"/>
                               </w:rPr>
-                              <w:t xml:space="preserve">                </w:t>
-                            </w:r>
-                            <w:proofErr w:type="spellStart"/>
-                            <w:proofErr w:type="gramStart"/>
-                            <w:r>
-                              <w:rPr>
-                                <w:sz w:val="16"/>
-                                <w:szCs w:val="16"/>
-                              </w:rPr>
-                              <w:t>map.fitBounds</w:t>
-                            </w:r>
-                            <w:proofErr w:type="spellEnd"/>
-                            <w:proofErr w:type="gramEnd"/>
-                            <w:r>
-                              <w:rPr>
-                                <w:sz w:val="16"/>
-                                <w:szCs w:val="16"/>
-                              </w:rPr>
-                              <w:t>(bounds);</w:t>
+                              <w:t>                map.fitBounds(bounds);</w:t>
                             </w:r>
                           </w:p>
                           <w:p>
@@ -2423,23 +1619,7 @@
                                 <w:sz w:val="16"/>
                                 <w:szCs w:val="16"/>
                               </w:rPr>
-                              <w:t xml:space="preserve">            </w:t>
-                            </w:r>
-                            <w:proofErr w:type="gramStart"/>
-                            <w:r>
-                              <w:rPr>
-                                <w:sz w:val="16"/>
-                                <w:szCs w:val="16"/>
-                              </w:rPr>
-                              <w:t>alert(</w:t>
-                            </w:r>
-                            <w:proofErr w:type="gramEnd"/>
-                            <w:r>
-                              <w:rPr>
-                                <w:sz w:val="16"/>
-                                <w:szCs w:val="16"/>
-                              </w:rPr>
-                              <w:t>"Geolocation is not supported by this browser.");</w:t>
+                              <w:t>            alert("Geolocation is not supported by this browser.");</w:t>
                             </w:r>
                           </w:p>
                           <w:p>
@@ -2492,7 +1672,7 @@
           </mc:Choice>
           <mc:Fallback>
             <w:pict>
-              <v:shape w14:anchorId="6B2C956B" id="Text Box 2" o:spid="_x0000_s1030" type="#_x0000_t202" style="position:absolute;margin-left:0;margin-top:-75.3pt;width:562.85pt;height:794.15pt;z-index:251660288;visibility:visible;mso-wrap-style:square;mso-height-percent:0;mso-wrap-distance-left:9pt;mso-wrap-distance-top:0;mso-wrap-distance-right:9pt;mso-wrap-distance-bottom:0;mso-position-horizontal:center;mso-position-horizontal-relative:margin;mso-position-vertical:absolute;mso-position-vertical-relative:text;mso-height-percent:0;mso-height-relative:margin;v-text-anchor:top" o:gfxdata="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" fillcolor="white [3201]" strokeweight=".5pt">
+              <v:shape w14:anchorId="6B2C956B" id="Text Box 2" o:spid="_x0000_s1030" type="#_x0000_t202" style="position:absolute;margin-left:0;margin-top:-71.05pt;width:562.85pt;height:744.8pt;z-index:251660288;visibility:visible;mso-wrap-style:square;mso-height-percent:0;mso-wrap-distance-left:9pt;mso-wrap-distance-top:0;mso-wrap-distance-right:9pt;mso-wrap-distance-bottom:0;mso-position-horizontal:center;mso-position-horizontal-relative:margin;mso-position-vertical:absolute;mso-position-vertical-relative:text;mso-height-percent:0;mso-height-relative:margin;v-text-anchor:top" o:gfxdata="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" fillcolor="white [3201]" strokeweight=".5pt">
                 <v:textbox>
                   <w:txbxContent>
                     <w:p>
@@ -2507,39 +1687,7 @@
                           <w:sz w:val="16"/>
                           <w:szCs w:val="16"/>
                         </w:rPr>
-                        <w:t xml:space="preserve">&lt;script </w:t>
-                      </w:r>
-                      <w:proofErr w:type="spellStart"/>
-                      <w:r>
-                        <w:rPr>
-                          <w:sz w:val="16"/>
-                          <w:szCs w:val="16"/>
-                        </w:rPr>
-                        <w:t>src</w:t>
-                      </w:r>
-                      <w:proofErr w:type="spellEnd"/>
-                      <w:r>
-                        <w:rPr>
-                          <w:sz w:val="16"/>
-                          <w:szCs w:val="16"/>
-                        </w:rPr>
-                        <w:t>="https://unpkg.com/leaflet/</w:t>
-                      </w:r>
-                      <w:proofErr w:type="spellStart"/>
-                      <w:r>
-                        <w:rPr>
-                          <w:sz w:val="16"/>
-                          <w:szCs w:val="16"/>
-                        </w:rPr>
-                        <w:t>dist</w:t>
-                      </w:r>
-                      <w:proofErr w:type="spellEnd"/>
-                      <w:r>
-                        <w:rPr>
-                          <w:sz w:val="16"/>
-                          <w:szCs w:val="16"/>
-                        </w:rPr>
-                        <w:t>/leaflet.js"&gt;&lt;/script&gt;</w:t>
+                        <w:t>&lt;script src="https://unpkg.com/leaflet/dist/leaflet.js"&gt;&lt;/script&gt;</w:t>
                       </w:r>
                     </w:p>
                     <w:p>
@@ -2584,33 +1732,8 @@
                           <w:sz w:val="16"/>
                           <w:szCs w:val="16"/>
                         </w:rPr>
-                        <w:t xml:space="preserve">        var </w:t>
+                        <w:t>        var bikeLat = 53.2194;</w:t>
                       </w:r>
-                      <w:proofErr w:type="spellStart"/>
-                      <w:r>
-                        <w:rPr>
-                          <w:sz w:val="16"/>
-                          <w:szCs w:val="16"/>
-                        </w:rPr>
-                        <w:t>bikeLat</w:t>
-                      </w:r>
-                      <w:proofErr w:type="spellEnd"/>
-                      <w:r>
-                        <w:rPr>
-                          <w:sz w:val="16"/>
-                          <w:szCs w:val="16"/>
-                        </w:rPr>
-                        <w:t xml:space="preserve"> = </w:t>
-                      </w:r>
-                      <w:proofErr w:type="gramStart"/>
-                      <w:r>
-                        <w:rPr>
-                          <w:sz w:val="16"/>
-                          <w:szCs w:val="16"/>
-                        </w:rPr>
-                        <w:t>53.2194;</w:t>
-                      </w:r>
-                      <w:proofErr w:type="gramEnd"/>
                     </w:p>
                     <w:p>
                       <w:pPr>
@@ -2624,33 +1747,8 @@
                           <w:sz w:val="16"/>
                           <w:szCs w:val="16"/>
                         </w:rPr>
-                        <w:t xml:space="preserve">        var </w:t>
+                        <w:t>        var bikeLng = 6.5665;</w:t>
                       </w:r>
-                      <w:proofErr w:type="spellStart"/>
-                      <w:r>
-                        <w:rPr>
-                          <w:sz w:val="16"/>
-                          <w:szCs w:val="16"/>
-                        </w:rPr>
-                        <w:t>bikeLng</w:t>
-                      </w:r>
-                      <w:proofErr w:type="spellEnd"/>
-                      <w:r>
-                        <w:rPr>
-                          <w:sz w:val="16"/>
-                          <w:szCs w:val="16"/>
-                        </w:rPr>
-                        <w:t xml:space="preserve"> = </w:t>
-                      </w:r>
-                      <w:proofErr w:type="gramStart"/>
-                      <w:r>
-                        <w:rPr>
-                          <w:sz w:val="16"/>
-                          <w:szCs w:val="16"/>
-                        </w:rPr>
-                        <w:t>6.5665;</w:t>
-                      </w:r>
-                      <w:proofErr w:type="gramEnd"/>
                     </w:p>
                     <w:p>
                       <w:pPr>
@@ -2664,39 +1762,7 @@
                           <w:sz w:val="16"/>
                           <w:szCs w:val="16"/>
                         </w:rPr>
-                        <w:t xml:space="preserve">        var </w:t>
-                      </w:r>
-                      <w:proofErr w:type="spellStart"/>
-                      <w:r>
-                        <w:rPr>
-                          <w:sz w:val="16"/>
-                          <w:szCs w:val="16"/>
-                        </w:rPr>
-                        <w:t>bikedate</w:t>
-                      </w:r>
-                      <w:proofErr w:type="spellEnd"/>
-                      <w:r>
-                        <w:rPr>
-                          <w:sz w:val="16"/>
-                          <w:szCs w:val="16"/>
-                        </w:rPr>
-                        <w:t xml:space="preserve"> = new </w:t>
-                      </w:r>
-                      <w:proofErr w:type="gramStart"/>
-                      <w:r>
-                        <w:rPr>
-                          <w:sz w:val="16"/>
-                          <w:szCs w:val="16"/>
-                        </w:rPr>
-                        <w:t>Date(</w:t>
-                      </w:r>
-                      <w:proofErr w:type="gramEnd"/>
-                      <w:r>
-                        <w:rPr>
-                          <w:sz w:val="16"/>
-                          <w:szCs w:val="16"/>
-                        </w:rPr>
-                        <w:t>2025, 0, 6, 14, 20);</w:t>
+                        <w:t>        var bikedate = new Date(2025, 0, 6, 14, 20);</w:t>
                       </w:r>
                     </w:p>
                     <w:p>
@@ -2726,80 +1792,7 @@
                           <w:sz w:val="16"/>
                           <w:szCs w:val="16"/>
                         </w:rPr>
-                        <w:t xml:space="preserve">        var map = </w:t>
-                      </w:r>
-                      <w:proofErr w:type="spellStart"/>
-                      <w:r>
-                        <w:rPr>
-                          <w:sz w:val="16"/>
-                          <w:szCs w:val="16"/>
-                        </w:rPr>
-                        <w:t>L.map</w:t>
-                      </w:r>
-                      <w:proofErr w:type="spellEnd"/>
-                      <w:r>
-                        <w:rPr>
-                          <w:sz w:val="16"/>
-                          <w:szCs w:val="16"/>
-                        </w:rPr>
-                        <w:t>('map'</w:t>
-                      </w:r>
-                      <w:proofErr w:type="gramStart"/>
-                      <w:r>
-                        <w:rPr>
-                          <w:sz w:val="16"/>
-                          <w:szCs w:val="16"/>
-                        </w:rPr>
-                        <w:t>).</w:t>
-                      </w:r>
-                      <w:proofErr w:type="spellStart"/>
-                      <w:r>
-                        <w:rPr>
-                          <w:sz w:val="16"/>
-                          <w:szCs w:val="16"/>
-                        </w:rPr>
-                        <w:t>setView</w:t>
-                      </w:r>
-                      <w:proofErr w:type="spellEnd"/>
-                      <w:proofErr w:type="gramEnd"/>
-                      <w:r>
-                        <w:rPr>
-                          <w:sz w:val="16"/>
-                          <w:szCs w:val="16"/>
-                        </w:rPr>
-                        <w:t>([</w:t>
-                      </w:r>
-                      <w:proofErr w:type="spellStart"/>
-                      <w:r>
-                        <w:rPr>
-                          <w:sz w:val="16"/>
-                          <w:szCs w:val="16"/>
-                        </w:rPr>
-                        <w:t>bikeLat</w:t>
-                      </w:r>
-                      <w:proofErr w:type="spellEnd"/>
-                      <w:r>
-                        <w:rPr>
-                          <w:sz w:val="16"/>
-                          <w:szCs w:val="16"/>
-                        </w:rPr>
-                        <w:t xml:space="preserve">, </w:t>
-                      </w:r>
-                      <w:proofErr w:type="spellStart"/>
-                      <w:r>
-                        <w:rPr>
-                          <w:sz w:val="16"/>
-                          <w:szCs w:val="16"/>
-                        </w:rPr>
-                        <w:t>bikeLng</w:t>
-                      </w:r>
-                      <w:proofErr w:type="spellEnd"/>
-                      <w:r>
-                        <w:rPr>
-                          <w:sz w:val="16"/>
-                          <w:szCs w:val="16"/>
-                        </w:rPr>
-                        <w:t>], 13);</w:t>
+                        <w:t>        var map = L.map('map').setView([bikeLat, bikeLng], 13);</w:t>
                       </w:r>
                     </w:p>
                     <w:p>
@@ -2829,23 +1822,7 @@
                           <w:sz w:val="16"/>
                           <w:szCs w:val="16"/>
                         </w:rPr>
-                        <w:t>        L.tileLayer('https://{s</w:t>
-                      </w:r>
-                      <w:proofErr w:type="gramStart"/>
-                      <w:r>
-                        <w:rPr>
-                          <w:sz w:val="16"/>
-                          <w:szCs w:val="16"/>
-                        </w:rPr>
-                        <w:t>}.tile.openstreetmap.org</w:t>
-                      </w:r>
-                      <w:proofErr w:type="gramEnd"/>
-                      <w:r>
-                        <w:rPr>
-                          <w:sz w:val="16"/>
-                          <w:szCs w:val="16"/>
-                        </w:rPr>
-                        <w:t>/{z}/{x}/{y}.png', {</w:t>
+                        <w:t>        L.tileLayer('https://{s}.tile.openstreetmap.org/{z}/{x}/{y}.png', {</w:t>
                       </w:r>
                     </w:p>
                     <w:p>
@@ -2860,23 +1837,7 @@
                           <w:sz w:val="16"/>
                           <w:szCs w:val="16"/>
                         </w:rPr>
-                        <w:t xml:space="preserve">            attribution: '&amp;copy; &lt;a </w:t>
-                      </w:r>
-                      <w:proofErr w:type="spellStart"/>
-                      <w:r>
-                        <w:rPr>
-                          <w:sz w:val="16"/>
-                          <w:szCs w:val="16"/>
-                        </w:rPr>
-                        <w:t>href</w:t>
-                      </w:r>
-                      <w:proofErr w:type="spellEnd"/>
-                      <w:r>
-                        <w:rPr>
-                          <w:sz w:val="16"/>
-                          <w:szCs w:val="16"/>
-                        </w:rPr>
-                        <w:t>="https://www.openstreetmap.org/copyright"&gt;OpenStreetMap&lt;/a&gt; contributors'</w:t>
+                        <w:t>            attribution: '&amp;copy; &lt;a href="https://www.openstreetmap.org/copyright"&gt;OpenStreetMap&lt;/a&gt; contributors'</w:t>
                       </w:r>
                     </w:p>
                     <w:p>
@@ -2891,32 +1852,7 @@
                           <w:sz w:val="16"/>
                           <w:szCs w:val="16"/>
                         </w:rPr>
-                        <w:t>        }</w:t>
-                      </w:r>
-                      <w:proofErr w:type="gramStart"/>
-                      <w:r>
-                        <w:rPr>
-                          <w:sz w:val="16"/>
-                          <w:szCs w:val="16"/>
-                        </w:rPr>
-                        <w:t>).</w:t>
-                      </w:r>
-                      <w:proofErr w:type="spellStart"/>
-                      <w:r>
-                        <w:rPr>
-                          <w:sz w:val="16"/>
-                          <w:szCs w:val="16"/>
-                        </w:rPr>
-                        <w:t>addTo</w:t>
-                      </w:r>
-                      <w:proofErr w:type="spellEnd"/>
-                      <w:proofErr w:type="gramEnd"/>
-                      <w:r>
-                        <w:rPr>
-                          <w:sz w:val="16"/>
-                          <w:szCs w:val="16"/>
-                        </w:rPr>
-                        <w:t>(map);</w:t>
+                        <w:t>        }).addTo(map);</w:t>
                       </w:r>
                     </w:p>
                     <w:p>
@@ -2946,89 +1882,7 @@
                           <w:sz w:val="16"/>
                           <w:szCs w:val="16"/>
                         </w:rPr>
-                        <w:t xml:space="preserve">        var </w:t>
-                      </w:r>
-                      <w:proofErr w:type="spellStart"/>
-                      <w:r>
-                        <w:rPr>
-                          <w:sz w:val="16"/>
-                          <w:szCs w:val="16"/>
-                        </w:rPr>
-                        <w:t>bikeMarker</w:t>
-                      </w:r>
-                      <w:proofErr w:type="spellEnd"/>
-                      <w:r>
-                        <w:rPr>
-                          <w:sz w:val="16"/>
-                          <w:szCs w:val="16"/>
-                        </w:rPr>
-                        <w:t xml:space="preserve"> = </w:t>
-                      </w:r>
-                      <w:proofErr w:type="spellStart"/>
-                      <w:proofErr w:type="gramStart"/>
-                      <w:r>
-                        <w:rPr>
-                          <w:sz w:val="16"/>
-                          <w:szCs w:val="16"/>
-                        </w:rPr>
-                        <w:t>L.marker</w:t>
-                      </w:r>
-                      <w:proofErr w:type="spellEnd"/>
-                      <w:proofErr w:type="gramEnd"/>
-                      <w:r>
-                        <w:rPr>
-                          <w:sz w:val="16"/>
-                          <w:szCs w:val="16"/>
-                        </w:rPr>
-                        <w:t>([</w:t>
-                      </w:r>
-                      <w:proofErr w:type="spellStart"/>
-                      <w:r>
-                        <w:rPr>
-                          <w:sz w:val="16"/>
-                          <w:szCs w:val="16"/>
-                        </w:rPr>
-                        <w:t>bikeLat</w:t>
-                      </w:r>
-                      <w:proofErr w:type="spellEnd"/>
-                      <w:r>
-                        <w:rPr>
-                          <w:sz w:val="16"/>
-                          <w:szCs w:val="16"/>
-                        </w:rPr>
-                        <w:t xml:space="preserve">, </w:t>
-                      </w:r>
-                      <w:proofErr w:type="spellStart"/>
-                      <w:r>
-                        <w:rPr>
-                          <w:sz w:val="16"/>
-                          <w:szCs w:val="16"/>
-                        </w:rPr>
-                        <w:t>bikeLng</w:t>
-                      </w:r>
-                      <w:proofErr w:type="spellEnd"/>
-                      <w:r>
-                        <w:rPr>
-                          <w:sz w:val="16"/>
-                          <w:szCs w:val="16"/>
-                        </w:rPr>
-                        <w:t>]).</w:t>
-                      </w:r>
-                      <w:proofErr w:type="spellStart"/>
-                      <w:r>
-                        <w:rPr>
-                          <w:sz w:val="16"/>
-                          <w:szCs w:val="16"/>
-                        </w:rPr>
-                        <w:t>addTo</w:t>
-                      </w:r>
-                      <w:proofErr w:type="spellEnd"/>
-                      <w:r>
-                        <w:rPr>
-                          <w:sz w:val="16"/>
-                          <w:szCs w:val="16"/>
-                        </w:rPr>
-                        <w:t>(map)</w:t>
+                        <w:t>        var bikeMarker = L.marker([bikeLat, bikeLng]).addTo(map)</w:t>
                       </w:r>
                     </w:p>
                     <w:p>
@@ -3043,96 +1897,7 @@
                           <w:sz w:val="16"/>
                           <w:szCs w:val="16"/>
                         </w:rPr>
-                        <w:t xml:space="preserve">            </w:t>
-                      </w:r>
-                      <w:proofErr w:type="gramStart"/>
-                      <w:r>
-                        <w:rPr>
-                          <w:sz w:val="16"/>
-                          <w:szCs w:val="16"/>
-                        </w:rPr>
-                        <w:t>.</w:t>
-                      </w:r>
-                      <w:proofErr w:type="spellStart"/>
-                      <w:r>
-                        <w:rPr>
-                          <w:sz w:val="16"/>
-                          <w:szCs w:val="16"/>
-                        </w:rPr>
-                        <w:t>bindPopup</w:t>
-                      </w:r>
-                      <w:proofErr w:type="spellEnd"/>
-                      <w:proofErr w:type="gramEnd"/>
-                      <w:r>
-                        <w:rPr>
-                          <w:sz w:val="16"/>
-                          <w:szCs w:val="16"/>
-                        </w:rPr>
-                        <w:t xml:space="preserve">('Bike (' + </w:t>
-                      </w:r>
-                      <w:proofErr w:type="spellStart"/>
-                      <w:r>
-                        <w:rPr>
-                          <w:sz w:val="16"/>
-                          <w:szCs w:val="16"/>
-                        </w:rPr>
-                        <w:t>bikeLat</w:t>
-                      </w:r>
-                      <w:proofErr w:type="spellEnd"/>
-                      <w:r>
-                        <w:rPr>
-                          <w:sz w:val="16"/>
-                          <w:szCs w:val="16"/>
-                        </w:rPr>
-                        <w:t xml:space="preserve"> + ', ' + </w:t>
-                      </w:r>
-                      <w:proofErr w:type="spellStart"/>
-                      <w:r>
-                        <w:rPr>
-                          <w:sz w:val="16"/>
-                          <w:szCs w:val="16"/>
-                        </w:rPr>
-                        <w:t>bikeLng</w:t>
-                      </w:r>
-                      <w:proofErr w:type="spellEnd"/>
-                      <w:r>
-                        <w:rPr>
-                          <w:sz w:val="16"/>
-                          <w:szCs w:val="16"/>
-                        </w:rPr>
-                        <w:t xml:space="preserve"> + ')&lt;</w:t>
-                      </w:r>
-                      <w:proofErr w:type="spellStart"/>
-                      <w:r>
-                        <w:rPr>
-                          <w:sz w:val="16"/>
-                          <w:szCs w:val="16"/>
-                        </w:rPr>
-                        <w:t>br</w:t>
-                      </w:r>
-                      <w:proofErr w:type="spellEnd"/>
-                      <w:r>
-                        <w:rPr>
-                          <w:sz w:val="16"/>
-                          <w:szCs w:val="16"/>
-                        </w:rPr>
-                        <w:t xml:space="preserve">&gt;date: ' + </w:t>
-                      </w:r>
-                      <w:proofErr w:type="spellStart"/>
-                      <w:r>
-                        <w:rPr>
-                          <w:sz w:val="16"/>
-                          <w:szCs w:val="16"/>
-                        </w:rPr>
-                        <w:t>bikedate</w:t>
-                      </w:r>
-                      <w:proofErr w:type="spellEnd"/>
-                      <w:r>
-                        <w:rPr>
-                          <w:sz w:val="16"/>
-                          <w:szCs w:val="16"/>
-                        </w:rPr>
-                        <w:t>)</w:t>
+                        <w:t>            .bindPopup('Bike (' + bikeLat + ', ' + bikeLng + ')&lt;br&gt;date: ' + bikedate)</w:t>
                       </w:r>
                     </w:p>
                     <w:p>
@@ -3147,32 +1912,7 @@
                           <w:sz w:val="16"/>
                           <w:szCs w:val="16"/>
                         </w:rPr>
-                        <w:t xml:space="preserve">            </w:t>
-                      </w:r>
-                      <w:proofErr w:type="gramStart"/>
-                      <w:r>
-                        <w:rPr>
-                          <w:sz w:val="16"/>
-                          <w:szCs w:val="16"/>
-                        </w:rPr>
-                        <w:t>.</w:t>
-                      </w:r>
-                      <w:proofErr w:type="spellStart"/>
-                      <w:r>
-                        <w:rPr>
-                          <w:sz w:val="16"/>
-                          <w:szCs w:val="16"/>
-                        </w:rPr>
-                        <w:t>openPopup</w:t>
-                      </w:r>
-                      <w:proofErr w:type="spellEnd"/>
-                      <w:proofErr w:type="gramEnd"/>
-                      <w:r>
-                        <w:rPr>
-                          <w:sz w:val="16"/>
-                          <w:szCs w:val="16"/>
-                        </w:rPr>
-                        <w:t>();</w:t>
+                        <w:t>            .openPopup();</w:t>
                       </w:r>
                     </w:p>
                     <w:p>
@@ -3202,25 +1942,7 @@
                           <w:sz w:val="16"/>
                           <w:szCs w:val="16"/>
                         </w:rPr>
-                        <w:t>        if (</w:t>
-                      </w:r>
-                      <w:proofErr w:type="spellStart"/>
-                      <w:proofErr w:type="gramStart"/>
-                      <w:r>
-                        <w:rPr>
-                          <w:sz w:val="16"/>
-                          <w:szCs w:val="16"/>
-                        </w:rPr>
-                        <w:t>navigator.geolocation</w:t>
-                      </w:r>
-                      <w:proofErr w:type="spellEnd"/>
-                      <w:proofErr w:type="gramEnd"/>
-                      <w:r>
-                        <w:rPr>
-                          <w:sz w:val="16"/>
-                          <w:szCs w:val="16"/>
-                        </w:rPr>
-                        <w:t>) {</w:t>
+                        <w:t>        if (navigator.geolocation) {</w:t>
                       </w:r>
                     </w:p>
                     <w:p>
@@ -3250,32 +1972,7 @@
                           <w:sz w:val="16"/>
                           <w:szCs w:val="16"/>
                         </w:rPr>
-                        <w:t xml:space="preserve">            </w:t>
-                      </w:r>
-                      <w:proofErr w:type="spellStart"/>
-                      <w:proofErr w:type="gramStart"/>
-                      <w:r>
-                        <w:rPr>
-                          <w:sz w:val="16"/>
-                          <w:szCs w:val="16"/>
-                        </w:rPr>
-                        <w:t>navigator.geolocation</w:t>
-                      </w:r>
-                      <w:proofErr w:type="gramEnd"/>
-                      <w:r>
-                        <w:rPr>
-                          <w:sz w:val="16"/>
-                          <w:szCs w:val="16"/>
-                        </w:rPr>
-                        <w:t>.getCurrentPosition</w:t>
-                      </w:r>
-                      <w:proofErr w:type="spellEnd"/>
-                      <w:r>
-                        <w:rPr>
-                          <w:sz w:val="16"/>
-                          <w:szCs w:val="16"/>
-                        </w:rPr>
-                        <w:t>(function(position) {</w:t>
+                        <w:t>            navigator.geolocation.getCurrentPosition(function(position) {</w:t>
                       </w:r>
                     </w:p>
                     <w:p>
@@ -3290,48 +1987,7 @@
                           <w:sz w:val="16"/>
                           <w:szCs w:val="16"/>
                         </w:rPr>
-                        <w:t xml:space="preserve">                var </w:t>
-                      </w:r>
-                      <w:proofErr w:type="spellStart"/>
-                      <w:r>
-                        <w:rPr>
-                          <w:sz w:val="16"/>
-                          <w:szCs w:val="16"/>
-                        </w:rPr>
-                        <w:t>userLat</w:t>
-                      </w:r>
-                      <w:proofErr w:type="spellEnd"/>
-                      <w:r>
-                        <w:rPr>
-                          <w:sz w:val="16"/>
-                          <w:szCs w:val="16"/>
-                        </w:rPr>
-                        <w:t xml:space="preserve"> = </w:t>
-                      </w:r>
-                      <w:proofErr w:type="spellStart"/>
-                      <w:proofErr w:type="gramStart"/>
-                      <w:r>
-                        <w:rPr>
-                          <w:sz w:val="16"/>
-                          <w:szCs w:val="16"/>
-                        </w:rPr>
-                        <w:t>position.coords</w:t>
-                      </w:r>
-                      <w:proofErr w:type="gramEnd"/>
-                      <w:r>
-                        <w:rPr>
-                          <w:sz w:val="16"/>
-                          <w:szCs w:val="16"/>
-                        </w:rPr>
-                        <w:t>.latitude</w:t>
-                      </w:r>
-                      <w:proofErr w:type="spellEnd"/>
-                      <w:r>
-                        <w:rPr>
-                          <w:sz w:val="16"/>
-                          <w:szCs w:val="16"/>
-                        </w:rPr>
-                        <w:t>;</w:t>
+                        <w:t>                var userLat = position.coords.latitude;</w:t>
                       </w:r>
                     </w:p>
                     <w:p>
@@ -3346,48 +2002,7 @@
                           <w:sz w:val="16"/>
                           <w:szCs w:val="16"/>
                         </w:rPr>
-                        <w:t xml:space="preserve">                var </w:t>
-                      </w:r>
-                      <w:proofErr w:type="spellStart"/>
-                      <w:r>
-                        <w:rPr>
-                          <w:sz w:val="16"/>
-                          <w:szCs w:val="16"/>
-                        </w:rPr>
-                        <w:t>userLng</w:t>
-                      </w:r>
-                      <w:proofErr w:type="spellEnd"/>
-                      <w:r>
-                        <w:rPr>
-                          <w:sz w:val="16"/>
-                          <w:szCs w:val="16"/>
-                        </w:rPr>
-                        <w:t xml:space="preserve"> = </w:t>
-                      </w:r>
-                      <w:proofErr w:type="spellStart"/>
-                      <w:proofErr w:type="gramStart"/>
-                      <w:r>
-                        <w:rPr>
-                          <w:sz w:val="16"/>
-                          <w:szCs w:val="16"/>
-                        </w:rPr>
-                        <w:t>position.coords</w:t>
-                      </w:r>
-                      <w:proofErr w:type="gramEnd"/>
-                      <w:r>
-                        <w:rPr>
-                          <w:sz w:val="16"/>
-                          <w:szCs w:val="16"/>
-                        </w:rPr>
-                        <w:t>.longitude</w:t>
-                      </w:r>
-                      <w:proofErr w:type="spellEnd"/>
-                      <w:r>
-                        <w:rPr>
-                          <w:sz w:val="16"/>
-                          <w:szCs w:val="16"/>
-                        </w:rPr>
-                        <w:t>;</w:t>
+                        <w:t>                var userLng = position.coords.longitude;</w:t>
                       </w:r>
                     </w:p>
                     <w:p>
@@ -3417,89 +2032,7 @@
                           <w:sz w:val="16"/>
                           <w:szCs w:val="16"/>
                         </w:rPr>
-                        <w:t xml:space="preserve">                var </w:t>
-                      </w:r>
-                      <w:proofErr w:type="spellStart"/>
-                      <w:r>
-                        <w:rPr>
-                          <w:sz w:val="16"/>
-                          <w:szCs w:val="16"/>
-                        </w:rPr>
-                        <w:t>userMarker</w:t>
-                      </w:r>
-                      <w:proofErr w:type="spellEnd"/>
-                      <w:r>
-                        <w:rPr>
-                          <w:sz w:val="16"/>
-                          <w:szCs w:val="16"/>
-                        </w:rPr>
-                        <w:t xml:space="preserve"> = </w:t>
-                      </w:r>
-                      <w:proofErr w:type="spellStart"/>
-                      <w:proofErr w:type="gramStart"/>
-                      <w:r>
-                        <w:rPr>
-                          <w:sz w:val="16"/>
-                          <w:szCs w:val="16"/>
-                        </w:rPr>
-                        <w:t>L.marker</w:t>
-                      </w:r>
-                      <w:proofErr w:type="spellEnd"/>
-                      <w:proofErr w:type="gramEnd"/>
-                      <w:r>
-                        <w:rPr>
-                          <w:sz w:val="16"/>
-                          <w:szCs w:val="16"/>
-                        </w:rPr>
-                        <w:t>([</w:t>
-                      </w:r>
-                      <w:proofErr w:type="spellStart"/>
-                      <w:r>
-                        <w:rPr>
-                          <w:sz w:val="16"/>
-                          <w:szCs w:val="16"/>
-                        </w:rPr>
-                        <w:t>userLat</w:t>
-                      </w:r>
-                      <w:proofErr w:type="spellEnd"/>
-                      <w:r>
-                        <w:rPr>
-                          <w:sz w:val="16"/>
-                          <w:szCs w:val="16"/>
-                        </w:rPr>
-                        <w:t xml:space="preserve">, </w:t>
-                      </w:r>
-                      <w:proofErr w:type="spellStart"/>
-                      <w:r>
-                        <w:rPr>
-                          <w:sz w:val="16"/>
-                          <w:szCs w:val="16"/>
-                        </w:rPr>
-                        <w:t>userLng</w:t>
-                      </w:r>
-                      <w:proofErr w:type="spellEnd"/>
-                      <w:r>
-                        <w:rPr>
-                          <w:sz w:val="16"/>
-                          <w:szCs w:val="16"/>
-                        </w:rPr>
-                        <w:t>]).</w:t>
-                      </w:r>
-                      <w:proofErr w:type="spellStart"/>
-                      <w:r>
-                        <w:rPr>
-                          <w:sz w:val="16"/>
-                          <w:szCs w:val="16"/>
-                        </w:rPr>
-                        <w:t>addTo</w:t>
-                      </w:r>
-                      <w:proofErr w:type="spellEnd"/>
-                      <w:r>
-                        <w:rPr>
-                          <w:sz w:val="16"/>
-                          <w:szCs w:val="16"/>
-                        </w:rPr>
-                        <w:t>(map)</w:t>
+                        <w:t>                var userMarker = L.marker([userLat, userLng]).addTo(map)</w:t>
                       </w:r>
                     </w:p>
                     <w:p>
@@ -3514,64 +2047,7 @@
                           <w:sz w:val="16"/>
                           <w:szCs w:val="16"/>
                         </w:rPr>
-                        <w:t xml:space="preserve">                    </w:t>
-                      </w:r>
-                      <w:proofErr w:type="gramStart"/>
-                      <w:r>
-                        <w:rPr>
-                          <w:sz w:val="16"/>
-                          <w:szCs w:val="16"/>
-                        </w:rPr>
-                        <w:t>.</w:t>
-                      </w:r>
-                      <w:proofErr w:type="spellStart"/>
-                      <w:r>
-                        <w:rPr>
-                          <w:sz w:val="16"/>
-                          <w:szCs w:val="16"/>
-                        </w:rPr>
-                        <w:t>bindPopup</w:t>
-                      </w:r>
-                      <w:proofErr w:type="spellEnd"/>
-                      <w:proofErr w:type="gramEnd"/>
-                      <w:r>
-                        <w:rPr>
-                          <w:sz w:val="16"/>
-                          <w:szCs w:val="16"/>
-                        </w:rPr>
-                        <w:t xml:space="preserve">('Your location (' + </w:t>
-                      </w:r>
-                      <w:proofErr w:type="spellStart"/>
-                      <w:r>
-                        <w:rPr>
-                          <w:sz w:val="16"/>
-                          <w:szCs w:val="16"/>
-                        </w:rPr>
-                        <w:t>userLat</w:t>
-                      </w:r>
-                      <w:proofErr w:type="spellEnd"/>
-                      <w:r>
-                        <w:rPr>
-                          <w:sz w:val="16"/>
-                          <w:szCs w:val="16"/>
-                        </w:rPr>
-                        <w:t xml:space="preserve"> + ', ' + </w:t>
-                      </w:r>
-                      <w:proofErr w:type="spellStart"/>
-                      <w:r>
-                        <w:rPr>
-                          <w:sz w:val="16"/>
-                          <w:szCs w:val="16"/>
-                        </w:rPr>
-                        <w:t>userLng</w:t>
-                      </w:r>
-                      <w:proofErr w:type="spellEnd"/>
-                      <w:r>
-                        <w:rPr>
-                          <w:sz w:val="16"/>
-                          <w:szCs w:val="16"/>
-                        </w:rPr>
-                        <w:t xml:space="preserve"> + ')')</w:t>
+                        <w:t>                    .bindPopup('Your location (' + userLat + ', ' + userLng + ')')</w:t>
                       </w:r>
                     </w:p>
                     <w:p>
@@ -3586,32 +2062,7 @@
                           <w:sz w:val="16"/>
                           <w:szCs w:val="16"/>
                         </w:rPr>
-                        <w:t xml:space="preserve">                    </w:t>
-                      </w:r>
-                      <w:proofErr w:type="gramStart"/>
-                      <w:r>
-                        <w:rPr>
-                          <w:sz w:val="16"/>
-                          <w:szCs w:val="16"/>
-                        </w:rPr>
-                        <w:t>.</w:t>
-                      </w:r>
-                      <w:proofErr w:type="spellStart"/>
-                      <w:r>
-                        <w:rPr>
-                          <w:sz w:val="16"/>
-                          <w:szCs w:val="16"/>
-                        </w:rPr>
-                        <w:t>openPopup</w:t>
-                      </w:r>
-                      <w:proofErr w:type="spellEnd"/>
-                      <w:proofErr w:type="gramEnd"/>
-                      <w:r>
-                        <w:rPr>
-                          <w:sz w:val="16"/>
-                          <w:szCs w:val="16"/>
-                        </w:rPr>
-                        <w:t>();</w:t>
+                        <w:t>                    .openPopup();</w:t>
                       </w:r>
                     </w:p>
                     <w:p>
@@ -3641,25 +2092,7 @@
                           <w:sz w:val="16"/>
                           <w:szCs w:val="16"/>
                         </w:rPr>
-                        <w:t xml:space="preserve">                var bounds = </w:t>
-                      </w:r>
-                      <w:proofErr w:type="spellStart"/>
-                      <w:proofErr w:type="gramStart"/>
-                      <w:r>
-                        <w:rPr>
-                          <w:sz w:val="16"/>
-                          <w:szCs w:val="16"/>
-                        </w:rPr>
-                        <w:t>L.latLngBounds</w:t>
-                      </w:r>
-                      <w:proofErr w:type="spellEnd"/>
-                      <w:proofErr w:type="gramEnd"/>
-                      <w:r>
-                        <w:rPr>
-                          <w:sz w:val="16"/>
-                          <w:szCs w:val="16"/>
-                        </w:rPr>
-                        <w:t>([</w:t>
+                        <w:t>                var bounds = L.latLngBounds([</w:t>
                       </w:r>
                     </w:p>
                     <w:p>
@@ -3674,39 +2107,7 @@
                           <w:sz w:val="16"/>
                           <w:szCs w:val="16"/>
                         </w:rPr>
-                        <w:t>                    [</w:t>
-                      </w:r>
-                      <w:proofErr w:type="spellStart"/>
-                      <w:r>
-                        <w:rPr>
-                          <w:sz w:val="16"/>
-                          <w:szCs w:val="16"/>
-                        </w:rPr>
-                        <w:t>bikeLat</w:t>
-                      </w:r>
-                      <w:proofErr w:type="spellEnd"/>
-                      <w:r>
-                        <w:rPr>
-                          <w:sz w:val="16"/>
-                          <w:szCs w:val="16"/>
-                        </w:rPr>
-                        <w:t xml:space="preserve">, </w:t>
-                      </w:r>
-                      <w:proofErr w:type="spellStart"/>
-                      <w:r>
-                        <w:rPr>
-                          <w:sz w:val="16"/>
-                          <w:szCs w:val="16"/>
-                        </w:rPr>
-                        <w:t>bikeLng</w:t>
-                      </w:r>
-                      <w:proofErr w:type="spellEnd"/>
-                      <w:r>
-                        <w:rPr>
-                          <w:sz w:val="16"/>
-                          <w:szCs w:val="16"/>
-                        </w:rPr>
-                        <w:t>],</w:t>
+                        <w:t>                    [bikeLat, bikeLng],</w:t>
                       </w:r>
                     </w:p>
                     <w:p>
@@ -3721,39 +2122,7 @@
                           <w:sz w:val="16"/>
                           <w:szCs w:val="16"/>
                         </w:rPr>
-                        <w:t>                    [</w:t>
-                      </w:r>
-                      <w:proofErr w:type="spellStart"/>
-                      <w:r>
-                        <w:rPr>
-                          <w:sz w:val="16"/>
-                          <w:szCs w:val="16"/>
-                        </w:rPr>
-                        <w:t>userLat</w:t>
-                      </w:r>
-                      <w:proofErr w:type="spellEnd"/>
-                      <w:r>
-                        <w:rPr>
-                          <w:sz w:val="16"/>
-                          <w:szCs w:val="16"/>
-                        </w:rPr>
-                        <w:t xml:space="preserve">, </w:t>
-                      </w:r>
-                      <w:proofErr w:type="spellStart"/>
-                      <w:r>
-                        <w:rPr>
-                          <w:sz w:val="16"/>
-                          <w:szCs w:val="16"/>
-                        </w:rPr>
-                        <w:t>userLng</w:t>
-                      </w:r>
-                      <w:proofErr w:type="spellEnd"/>
-                      <w:r>
-                        <w:rPr>
-                          <w:sz w:val="16"/>
-                          <w:szCs w:val="16"/>
-                        </w:rPr>
-                        <w:t>]</w:t>
+                        <w:t>                    [userLat, userLng]</w:t>
                       </w:r>
                     </w:p>
                     <w:p>
@@ -3783,25 +2152,7 @@
                           <w:sz w:val="16"/>
                           <w:szCs w:val="16"/>
                         </w:rPr>
-                        <w:t xml:space="preserve">                </w:t>
-                      </w:r>
-                      <w:proofErr w:type="spellStart"/>
-                      <w:proofErr w:type="gramStart"/>
-                      <w:r>
-                        <w:rPr>
-                          <w:sz w:val="16"/>
-                          <w:szCs w:val="16"/>
-                        </w:rPr>
-                        <w:t>map.fitBounds</w:t>
-                      </w:r>
-                      <w:proofErr w:type="spellEnd"/>
-                      <w:proofErr w:type="gramEnd"/>
-                      <w:r>
-                        <w:rPr>
-                          <w:sz w:val="16"/>
-                          <w:szCs w:val="16"/>
-                        </w:rPr>
-                        <w:t>(bounds);</w:t>
+                        <w:t>                map.fitBounds(bounds);</w:t>
                       </w:r>
                     </w:p>
                     <w:p>
@@ -3864,23 +2215,7 @@
                           <w:sz w:val="16"/>
                           <w:szCs w:val="16"/>
                         </w:rPr>
-                        <w:t xml:space="preserve">            </w:t>
-                      </w:r>
-                      <w:proofErr w:type="gramStart"/>
-                      <w:r>
-                        <w:rPr>
-                          <w:sz w:val="16"/>
-                          <w:szCs w:val="16"/>
-                        </w:rPr>
-                        <w:t>alert(</w:t>
-                      </w:r>
-                      <w:proofErr w:type="gramEnd"/>
-                      <w:r>
-                        <w:rPr>
-                          <w:sz w:val="16"/>
-                          <w:szCs w:val="16"/>
-                        </w:rPr>
-                        <w:t>"Geolocation is not supported by this browser.");</w:t>
+                        <w:t>            alert("Geolocation is not supported by this browser.");</w:t>
                       </w:r>
                     </w:p>
                     <w:p>
@@ -3923,6 +2258,60 @@
         </mc:AlternateContent>
       </w:r>
     </w:p>
+    <w:p>
+      <w:pPr>
+        <w:pStyle w:val="Heading1"/>
+      </w:pPr>
+      <w:r>
+        <w:br w:type="page"/>
+      </w:r>
+      <w:r>
+        <w:lastRenderedPageBreak/>
+        <w:t>Sources</w:t>
+      </w:r>
+    </w:p>
+    <w:p>
+      <w:pPr>
+        <w:pStyle w:val="ListParagraph"/>
+        <w:numPr>
+          <w:ilvl w:val="0"/>
+          <w:numId w:val="2"/>
+        </w:numPr>
+      </w:pPr>
+      <w:r>
+        <w:t xml:space="preserve">Wikipedia contributors. Narrowband IoT [Internet]. Wikipedia. 2024. Available from: </w:t>
+      </w:r>
+      <w:hyperlink r:id="rId6" w:history="1">
+        <w:r>
+          <w:rPr>
+            <w:rStyle w:val="Hyperlink"/>
+          </w:rPr>
+          <w:t>https://en.wikipedia.org/wiki/Narrowband_IoT</w:t>
+        </w:r>
+      </w:hyperlink>
+    </w:p>
+    <w:p>
+      <w:pPr>
+        <w:pStyle w:val="NormalWeb"/>
+        <w:numPr>
+          <w:ilvl w:val="0"/>
+          <w:numId w:val="2"/>
+        </w:numPr>
+        <w:spacing w:before="0" w:beforeAutospacing="0" w:after="0" w:afterAutospacing="0"/>
+      </w:pPr>
+      <w:r>
+        <w:t xml:space="preserve">What is Narrowband IoT (NB-IoT): A comprehensive guide [Internet]. A1 Digital. 2024. Available from: </w:t>
+      </w:r>
+      <w:r>
+        <w:rPr>
+          <w:rStyle w:val="url"/>
+          <w:rFonts w:eastAsiaTheme="majorEastAsia"/>
+        </w:rPr>
+        <w:t>https://www.a1.digital/news/what-is-narrowband-iot-a-comprehensive-guide/#:~:text=NB%2DIoT%20frequency%20and%20range,range%20and%20penetrate%20buildings%20better.</w:t>
+      </w:r>
+    </w:p>
+    <w:p/>
+    <w:p/>
     <w:sectPr>
       <w:pgSz w:w="12240" w:h="15840"/>
       <w:pgMar w:top="1440" w:right="1440" w:bottom="1440" w:left="1440" w:header="708" w:footer="708" w:gutter="0"/>
@@ -4050,8 +2439,100 @@
       </w:rPr>
     </w:lvl>
   </w:abstractNum>
+  <w:abstractNum w:abstractNumId="1" w15:restartNumberingAfterBreak="0">
+    <w:nsid w:val="6F0A1C2C"/>
+    <w:multiLevelType w:val="hybridMultilevel"/>
+    <w:tmpl w:val="645C95B6"/>
+    <w:lvl w:ilvl="0" w:tplc="0409000F">
+      <w:start w:val="1"/>
+      <w:numFmt w:val="decimal"/>
+      <w:lvlText w:val="%1."/>
+      <w:lvlJc w:val="left"/>
+      <w:pPr>
+        <w:ind w:left="720" w:hanging="360"/>
+      </w:pPr>
+      <w:rPr>
+        <w:rFonts w:hint="default"/>
+      </w:rPr>
+    </w:lvl>
+    <w:lvl w:ilvl="1" w:tplc="04090019" w:tentative="1">
+      <w:start w:val="1"/>
+      <w:numFmt w:val="lowerLetter"/>
+      <w:lvlText w:val="%2."/>
+      <w:lvlJc w:val="left"/>
+      <w:pPr>
+        <w:ind w:left="1440" w:hanging="360"/>
+      </w:pPr>
+    </w:lvl>
+    <w:lvl w:ilvl="2" w:tplc="0409001B" w:tentative="1">
+      <w:start w:val="1"/>
+      <w:numFmt w:val="lowerRoman"/>
+      <w:lvlText w:val="%3."/>
+      <w:lvlJc w:val="right"/>
+      <w:pPr>
+        <w:ind w:left="2160" w:hanging="180"/>
+      </w:pPr>
+    </w:lvl>
+    <w:lvl w:ilvl="3" w:tplc="0409000F" w:tentative="1">
+      <w:start w:val="1"/>
+      <w:numFmt w:val="decimal"/>
+      <w:lvlText w:val="%4."/>
+      <w:lvlJc w:val="left"/>
+      <w:pPr>
+        <w:ind w:left="2880" w:hanging="360"/>
+      </w:pPr>
+    </w:lvl>
+    <w:lvl w:ilvl="4" w:tplc="04090019" w:tentative="1">
+      <w:start w:val="1"/>
+      <w:numFmt w:val="lowerLetter"/>
+      <w:lvlText w:val="%5."/>
+      <w:lvlJc w:val="left"/>
+      <w:pPr>
+        <w:ind w:left="3600" w:hanging="360"/>
+      </w:pPr>
+    </w:lvl>
+    <w:lvl w:ilvl="5" w:tplc="0409001B" w:tentative="1">
+      <w:start w:val="1"/>
+      <w:numFmt w:val="lowerRoman"/>
+      <w:lvlText w:val="%6."/>
+      <w:lvlJc w:val="right"/>
+      <w:pPr>
+        <w:ind w:left="4320" w:hanging="180"/>
+      </w:pPr>
+    </w:lvl>
+    <w:lvl w:ilvl="6" w:tplc="0409000F" w:tentative="1">
+      <w:start w:val="1"/>
+      <w:numFmt w:val="decimal"/>
+      <w:lvlText w:val="%7."/>
+      <w:lvlJc w:val="left"/>
+      <w:pPr>
+        <w:ind w:left="5040" w:hanging="360"/>
+      </w:pPr>
+    </w:lvl>
+    <w:lvl w:ilvl="7" w:tplc="04090019" w:tentative="1">
+      <w:start w:val="1"/>
+      <w:numFmt w:val="lowerLetter"/>
+      <w:lvlText w:val="%8."/>
+      <w:lvlJc w:val="left"/>
+      <w:pPr>
+        <w:ind w:left="5760" w:hanging="360"/>
+      </w:pPr>
+    </w:lvl>
+    <w:lvl w:ilvl="8" w:tplc="0409001B" w:tentative="1">
+      <w:start w:val="1"/>
+      <w:numFmt w:val="lowerRoman"/>
+      <w:lvlText w:val="%9."/>
+      <w:lvlJc w:val="right"/>
+      <w:pPr>
+        <w:ind w:left="6480" w:hanging="180"/>
+      </w:pPr>
+    </w:lvl>
+  </w:abstractNum>
   <w:num w:numId="1" w16cid:durableId="1817409875">
     <w:abstractNumId w:val="0"/>
+  </w:num>
+  <w:num w:numId="2" w16cid:durableId="1435399887">
+    <w:abstractNumId w:val="1"/>
   </w:num>
 </w:numbering>
 </file>
@@ -5057,6 +3538,27 @@
       <w:spacing w:after="100"/>
     </w:pPr>
   </w:style>
+  <w:style w:type="paragraph" w:styleId="NormalWeb">
+    <w:name w:val="Normal (Web)"/>
+    <w:basedOn w:val="Normal"/>
+    <w:uiPriority w:val="99"/>
+    <w:semiHidden/>
+    <w:unhideWhenUsed/>
+    <w:rsid w:val="00E46A21"/>
+    <w:pPr>
+      <w:spacing w:before="100" w:beforeAutospacing="1" w:after="100" w:afterAutospacing="1" w:line="240" w:lineRule="auto"/>
+    </w:pPr>
+    <w:rPr>
+      <w:rFonts w:ascii="Times New Roman" w:eastAsia="Times New Roman" w:hAnsi="Times New Roman" w:cs="Times New Roman"/>
+      <w:kern w:val="0"/>
+      <w14:ligatures w14:val="none"/>
+    </w:rPr>
+  </w:style>
+  <w:style w:type="character" w:customStyle="1" w:styleId="url">
+    <w:name w:val="url"/>
+    <w:basedOn w:val="DefaultParagraphFont"/>
+    <w:rsid w:val="00E46A21"/>
+  </w:style>
 </w:styles>
 </file>
 

</xml_diff>

<commit_message>
wat aan Wireless technology toegevoegd.
</commit_message>
<xml_diff>
--- a/User guide.docx
+++ b/User guide.docx
@@ -1063,6 +1063,9 @@
         <w:t>NB-IoT is a low-power wide-area network with a maximum bandwidth of 200kHz (1).</w:t>
       </w:r>
       <w:r>
+        <w:t xml:space="preserve"> The downlink has a speed of up to 127 kbit/s and an uplink speed of up to 159kbit/s with an latency between 1,6 and 10 seconds (1). The connection is half-duplex so it can’t send and receive at the same time and a transmit power of 14/20/ 23 dBm (1).</w:t>
+      </w:r>
+      <w:r>
         <w:t xml:space="preserve"> In Europe it usually uses the 800MHz or 900MHz bands and can reach up to 10KM (2).</w:t>
       </w:r>
       <w:r>
@@ -1235,39 +1238,7 @@
                                 <w:sz w:val="16"/>
                                 <w:szCs w:val="16"/>
                               </w:rPr>
-                              <w:t xml:space="preserve">&lt;script </w:t>
-                            </w:r>
-                            <w:proofErr w:type="spellStart"/>
-                            <w:r>
-                              <w:rPr>
-                                <w:sz w:val="16"/>
-                                <w:szCs w:val="16"/>
-                              </w:rPr>
-                              <w:t>src</w:t>
-                            </w:r>
-                            <w:proofErr w:type="spellEnd"/>
-                            <w:r>
-                              <w:rPr>
-                                <w:sz w:val="16"/>
-                                <w:szCs w:val="16"/>
-                              </w:rPr>
-                              <w:t>="https://unpkg.com/leaflet/</w:t>
-                            </w:r>
-                            <w:proofErr w:type="spellStart"/>
-                            <w:r>
-                              <w:rPr>
-                                <w:sz w:val="16"/>
-                                <w:szCs w:val="16"/>
-                              </w:rPr>
-                              <w:t>dist</w:t>
-                            </w:r>
-                            <w:proofErr w:type="spellEnd"/>
-                            <w:r>
-                              <w:rPr>
-                                <w:sz w:val="16"/>
-                                <w:szCs w:val="16"/>
-                              </w:rPr>
-                              <w:t>/leaflet.js"&gt;&lt;/script&gt;</w:t>
+                              <w:t>&lt;script src="https://unpkg.com/leaflet/dist/leaflet.js"&gt;&lt;/script&gt;</w:t>
                             </w:r>
                           </w:p>
                           <w:p>
@@ -1312,33 +1283,8 @@
                                 <w:sz w:val="16"/>
                                 <w:szCs w:val="16"/>
                               </w:rPr>
-                              <w:t xml:space="preserve">        var </w:t>
+                              <w:t>        var bikeLat = 53.2194;</w:t>
                             </w:r>
-                            <w:proofErr w:type="spellStart"/>
-                            <w:r>
-                              <w:rPr>
-                                <w:sz w:val="16"/>
-                                <w:szCs w:val="16"/>
-                              </w:rPr>
-                              <w:t>bikeLat</w:t>
-                            </w:r>
-                            <w:proofErr w:type="spellEnd"/>
-                            <w:r>
-                              <w:rPr>
-                                <w:sz w:val="16"/>
-                                <w:szCs w:val="16"/>
-                              </w:rPr>
-                              <w:t xml:space="preserve"> = </w:t>
-                            </w:r>
-                            <w:proofErr w:type="gramStart"/>
-                            <w:r>
-                              <w:rPr>
-                                <w:sz w:val="16"/>
-                                <w:szCs w:val="16"/>
-                              </w:rPr>
-                              <w:t>53.2194;</w:t>
-                            </w:r>
-                            <w:proofErr w:type="gramEnd"/>
                           </w:p>
                           <w:p>
                             <w:pPr>
@@ -1352,33 +1298,8 @@
                                 <w:sz w:val="16"/>
                                 <w:szCs w:val="16"/>
                               </w:rPr>
-                              <w:t xml:space="preserve">        var </w:t>
+                              <w:t>        var bikeLng = 6.5665;</w:t>
                             </w:r>
-                            <w:proofErr w:type="spellStart"/>
-                            <w:r>
-                              <w:rPr>
-                                <w:sz w:val="16"/>
-                                <w:szCs w:val="16"/>
-                              </w:rPr>
-                              <w:t>bikeLng</w:t>
-                            </w:r>
-                            <w:proofErr w:type="spellEnd"/>
-                            <w:r>
-                              <w:rPr>
-                                <w:sz w:val="16"/>
-                                <w:szCs w:val="16"/>
-                              </w:rPr>
-                              <w:t xml:space="preserve"> = </w:t>
-                            </w:r>
-                            <w:proofErr w:type="gramStart"/>
-                            <w:r>
-                              <w:rPr>
-                                <w:sz w:val="16"/>
-                                <w:szCs w:val="16"/>
-                              </w:rPr>
-                              <w:t>6.5665;</w:t>
-                            </w:r>
-                            <w:proofErr w:type="gramEnd"/>
                           </w:p>
                           <w:p>
                             <w:pPr>
@@ -1392,39 +1313,7 @@
                                 <w:sz w:val="16"/>
                                 <w:szCs w:val="16"/>
                               </w:rPr>
-                              <w:t xml:space="preserve">        var </w:t>
-                            </w:r>
-                            <w:proofErr w:type="spellStart"/>
-                            <w:r>
-                              <w:rPr>
-                                <w:sz w:val="16"/>
-                                <w:szCs w:val="16"/>
-                              </w:rPr>
-                              <w:t>bikedate</w:t>
-                            </w:r>
-                            <w:proofErr w:type="spellEnd"/>
-                            <w:r>
-                              <w:rPr>
-                                <w:sz w:val="16"/>
-                                <w:szCs w:val="16"/>
-                              </w:rPr>
-                              <w:t xml:space="preserve"> = new </w:t>
-                            </w:r>
-                            <w:proofErr w:type="gramStart"/>
-                            <w:r>
-                              <w:rPr>
-                                <w:sz w:val="16"/>
-                                <w:szCs w:val="16"/>
-                              </w:rPr>
-                              <w:t>Date(</w:t>
-                            </w:r>
-                            <w:proofErr w:type="gramEnd"/>
-                            <w:r>
-                              <w:rPr>
-                                <w:sz w:val="16"/>
-                                <w:szCs w:val="16"/>
-                              </w:rPr>
-                              <w:t>2025, 0, 6, 14, 20);</w:t>
+                              <w:t>        var bikedate = new Date(2025, 0, 6, 14, 20);</w:t>
                             </w:r>
                           </w:p>
                           <w:p>
@@ -1454,80 +1343,7 @@
                                 <w:sz w:val="16"/>
                                 <w:szCs w:val="16"/>
                               </w:rPr>
-                              <w:t xml:space="preserve">        var map = </w:t>
-                            </w:r>
-                            <w:proofErr w:type="spellStart"/>
-                            <w:r>
-                              <w:rPr>
-                                <w:sz w:val="16"/>
-                                <w:szCs w:val="16"/>
-                              </w:rPr>
-                              <w:t>L.map</w:t>
-                            </w:r>
-                            <w:proofErr w:type="spellEnd"/>
-                            <w:r>
-                              <w:rPr>
-                                <w:sz w:val="16"/>
-                                <w:szCs w:val="16"/>
-                              </w:rPr>
-                              <w:t>('map'</w:t>
-                            </w:r>
-                            <w:proofErr w:type="gramStart"/>
-                            <w:r>
-                              <w:rPr>
-                                <w:sz w:val="16"/>
-                                <w:szCs w:val="16"/>
-                              </w:rPr>
-                              <w:t>).</w:t>
-                            </w:r>
-                            <w:proofErr w:type="spellStart"/>
-                            <w:r>
-                              <w:rPr>
-                                <w:sz w:val="16"/>
-                                <w:szCs w:val="16"/>
-                              </w:rPr>
-                              <w:t>setView</w:t>
-                            </w:r>
-                            <w:proofErr w:type="spellEnd"/>
-                            <w:proofErr w:type="gramEnd"/>
-                            <w:r>
-                              <w:rPr>
-                                <w:sz w:val="16"/>
-                                <w:szCs w:val="16"/>
-                              </w:rPr>
-                              <w:t>([</w:t>
-                            </w:r>
-                            <w:proofErr w:type="spellStart"/>
-                            <w:r>
-                              <w:rPr>
-                                <w:sz w:val="16"/>
-                                <w:szCs w:val="16"/>
-                              </w:rPr>
-                              <w:t>bikeLat</w:t>
-                            </w:r>
-                            <w:proofErr w:type="spellEnd"/>
-                            <w:r>
-                              <w:rPr>
-                                <w:sz w:val="16"/>
-                                <w:szCs w:val="16"/>
-                              </w:rPr>
-                              <w:t xml:space="preserve">, </w:t>
-                            </w:r>
-                            <w:proofErr w:type="spellStart"/>
-                            <w:r>
-                              <w:rPr>
-                                <w:sz w:val="16"/>
-                                <w:szCs w:val="16"/>
-                              </w:rPr>
-                              <w:t>bikeLng</w:t>
-                            </w:r>
-                            <w:proofErr w:type="spellEnd"/>
-                            <w:r>
-                              <w:rPr>
-                                <w:sz w:val="16"/>
-                                <w:szCs w:val="16"/>
-                              </w:rPr>
-                              <w:t>], 13);</w:t>
+                              <w:t>        var map = L.map('map').setView([bikeLat, bikeLng], 13);</w:t>
                             </w:r>
                           </w:p>
                           <w:p>
@@ -1557,23 +1373,7 @@
                                 <w:sz w:val="16"/>
                                 <w:szCs w:val="16"/>
                               </w:rPr>
-                              <w:t>        L.tileLayer('https://{s</w:t>
-                            </w:r>
-                            <w:proofErr w:type="gramStart"/>
-                            <w:r>
-                              <w:rPr>
-                                <w:sz w:val="16"/>
-                                <w:szCs w:val="16"/>
-                              </w:rPr>
-                              <w:t>}.tile.openstreetmap.org</w:t>
-                            </w:r>
-                            <w:proofErr w:type="gramEnd"/>
-                            <w:r>
-                              <w:rPr>
-                                <w:sz w:val="16"/>
-                                <w:szCs w:val="16"/>
-                              </w:rPr>
-                              <w:t>/{z}/{x}/{y}.png', {</w:t>
+                              <w:t>        L.tileLayer('https://{s}.tile.openstreetmap.org/{z}/{x}/{y}.png', {</w:t>
                             </w:r>
                           </w:p>
                           <w:p>
@@ -1588,23 +1388,7 @@
                                 <w:sz w:val="16"/>
                                 <w:szCs w:val="16"/>
                               </w:rPr>
-                              <w:t xml:space="preserve">            attribution: '&amp;copy; &lt;a </w:t>
-                            </w:r>
-                            <w:proofErr w:type="spellStart"/>
-                            <w:r>
-                              <w:rPr>
-                                <w:sz w:val="16"/>
-                                <w:szCs w:val="16"/>
-                              </w:rPr>
-                              <w:t>href</w:t>
-                            </w:r>
-                            <w:proofErr w:type="spellEnd"/>
-                            <w:r>
-                              <w:rPr>
-                                <w:sz w:val="16"/>
-                                <w:szCs w:val="16"/>
-                              </w:rPr>
-                              <w:t>="https://www.openstreetmap.org/copyright"&gt;OpenStreetMap&lt;/a&gt; contributors'</w:t>
+                              <w:t>            attribution: '&amp;copy; &lt;a href="https://www.openstreetmap.org/copyright"&gt;OpenStreetMap&lt;/a&gt; contributors'</w:t>
                             </w:r>
                           </w:p>
                           <w:p>
@@ -1619,32 +1403,7 @@
                                 <w:sz w:val="16"/>
                                 <w:szCs w:val="16"/>
                               </w:rPr>
-                              <w:t>        }</w:t>
-                            </w:r>
-                            <w:proofErr w:type="gramStart"/>
-                            <w:r>
-                              <w:rPr>
-                                <w:sz w:val="16"/>
-                                <w:szCs w:val="16"/>
-                              </w:rPr>
-                              <w:t>).</w:t>
-                            </w:r>
-                            <w:proofErr w:type="spellStart"/>
-                            <w:r>
-                              <w:rPr>
-                                <w:sz w:val="16"/>
-                                <w:szCs w:val="16"/>
-                              </w:rPr>
-                              <w:t>addTo</w:t>
-                            </w:r>
-                            <w:proofErr w:type="spellEnd"/>
-                            <w:proofErr w:type="gramEnd"/>
-                            <w:r>
-                              <w:rPr>
-                                <w:sz w:val="16"/>
-                                <w:szCs w:val="16"/>
-                              </w:rPr>
-                              <w:t>(map);</w:t>
+                              <w:t>        }).addTo(map);</w:t>
                             </w:r>
                           </w:p>
                           <w:p>
@@ -1674,89 +1433,7 @@
                                 <w:sz w:val="16"/>
                                 <w:szCs w:val="16"/>
                               </w:rPr>
-                              <w:t xml:space="preserve">        var </w:t>
-                            </w:r>
-                            <w:proofErr w:type="spellStart"/>
-                            <w:r>
-                              <w:rPr>
-                                <w:sz w:val="16"/>
-                                <w:szCs w:val="16"/>
-                              </w:rPr>
-                              <w:t>bikeMarker</w:t>
-                            </w:r>
-                            <w:proofErr w:type="spellEnd"/>
-                            <w:r>
-                              <w:rPr>
-                                <w:sz w:val="16"/>
-                                <w:szCs w:val="16"/>
-                              </w:rPr>
-                              <w:t xml:space="preserve"> = </w:t>
-                            </w:r>
-                            <w:proofErr w:type="spellStart"/>
-                            <w:proofErr w:type="gramStart"/>
-                            <w:r>
-                              <w:rPr>
-                                <w:sz w:val="16"/>
-                                <w:szCs w:val="16"/>
-                              </w:rPr>
-                              <w:t>L.marker</w:t>
-                            </w:r>
-                            <w:proofErr w:type="spellEnd"/>
-                            <w:proofErr w:type="gramEnd"/>
-                            <w:r>
-                              <w:rPr>
-                                <w:sz w:val="16"/>
-                                <w:szCs w:val="16"/>
-                              </w:rPr>
-                              <w:t>([</w:t>
-                            </w:r>
-                            <w:proofErr w:type="spellStart"/>
-                            <w:r>
-                              <w:rPr>
-                                <w:sz w:val="16"/>
-                                <w:szCs w:val="16"/>
-                              </w:rPr>
-                              <w:t>bikeLat</w:t>
-                            </w:r>
-                            <w:proofErr w:type="spellEnd"/>
-                            <w:r>
-                              <w:rPr>
-                                <w:sz w:val="16"/>
-                                <w:szCs w:val="16"/>
-                              </w:rPr>
-                              <w:t xml:space="preserve">, </w:t>
-                            </w:r>
-                            <w:proofErr w:type="spellStart"/>
-                            <w:r>
-                              <w:rPr>
-                                <w:sz w:val="16"/>
-                                <w:szCs w:val="16"/>
-                              </w:rPr>
-                              <w:t>bikeLng</w:t>
-                            </w:r>
-                            <w:proofErr w:type="spellEnd"/>
-                            <w:r>
-                              <w:rPr>
-                                <w:sz w:val="16"/>
-                                <w:szCs w:val="16"/>
-                              </w:rPr>
-                              <w:t>]).</w:t>
-                            </w:r>
-                            <w:proofErr w:type="spellStart"/>
-                            <w:r>
-                              <w:rPr>
-                                <w:sz w:val="16"/>
-                                <w:szCs w:val="16"/>
-                              </w:rPr>
-                              <w:t>addTo</w:t>
-                            </w:r>
-                            <w:proofErr w:type="spellEnd"/>
-                            <w:r>
-                              <w:rPr>
-                                <w:sz w:val="16"/>
-                                <w:szCs w:val="16"/>
-                              </w:rPr>
-                              <w:t>(map)</w:t>
+                              <w:t>        var bikeMarker = L.marker([bikeLat, bikeLng]).addTo(map)</w:t>
                             </w:r>
                           </w:p>
                           <w:p>
@@ -1771,96 +1448,7 @@
                                 <w:sz w:val="16"/>
                                 <w:szCs w:val="16"/>
                               </w:rPr>
-                              <w:t xml:space="preserve">            </w:t>
-                            </w:r>
-                            <w:proofErr w:type="gramStart"/>
-                            <w:r>
-                              <w:rPr>
-                                <w:sz w:val="16"/>
-                                <w:szCs w:val="16"/>
-                              </w:rPr>
-                              <w:t>.</w:t>
-                            </w:r>
-                            <w:proofErr w:type="spellStart"/>
-                            <w:r>
-                              <w:rPr>
-                                <w:sz w:val="16"/>
-                                <w:szCs w:val="16"/>
-                              </w:rPr>
-                              <w:t>bindPopup</w:t>
-                            </w:r>
-                            <w:proofErr w:type="spellEnd"/>
-                            <w:proofErr w:type="gramEnd"/>
-                            <w:r>
-                              <w:rPr>
-                                <w:sz w:val="16"/>
-                                <w:szCs w:val="16"/>
-                              </w:rPr>
-                              <w:t xml:space="preserve">('Bike (' + </w:t>
-                            </w:r>
-                            <w:proofErr w:type="spellStart"/>
-                            <w:r>
-                              <w:rPr>
-                                <w:sz w:val="16"/>
-                                <w:szCs w:val="16"/>
-                              </w:rPr>
-                              <w:t>bikeLat</w:t>
-                            </w:r>
-                            <w:proofErr w:type="spellEnd"/>
-                            <w:r>
-                              <w:rPr>
-                                <w:sz w:val="16"/>
-                                <w:szCs w:val="16"/>
-                              </w:rPr>
-                              <w:t xml:space="preserve"> + ', ' + </w:t>
-                            </w:r>
-                            <w:proofErr w:type="spellStart"/>
-                            <w:r>
-                              <w:rPr>
-                                <w:sz w:val="16"/>
-                                <w:szCs w:val="16"/>
-                              </w:rPr>
-                              <w:t>bikeLng</w:t>
-                            </w:r>
-                            <w:proofErr w:type="spellEnd"/>
-                            <w:r>
-                              <w:rPr>
-                                <w:sz w:val="16"/>
-                                <w:szCs w:val="16"/>
-                              </w:rPr>
-                              <w:t xml:space="preserve"> + ')&lt;</w:t>
-                            </w:r>
-                            <w:proofErr w:type="spellStart"/>
-                            <w:r>
-                              <w:rPr>
-                                <w:sz w:val="16"/>
-                                <w:szCs w:val="16"/>
-                              </w:rPr>
-                              <w:t>br</w:t>
-                            </w:r>
-                            <w:proofErr w:type="spellEnd"/>
-                            <w:r>
-                              <w:rPr>
-                                <w:sz w:val="16"/>
-                                <w:szCs w:val="16"/>
-                              </w:rPr>
-                              <w:t xml:space="preserve">&gt;date: ' + </w:t>
-                            </w:r>
-                            <w:proofErr w:type="spellStart"/>
-                            <w:r>
-                              <w:rPr>
-                                <w:sz w:val="16"/>
-                                <w:szCs w:val="16"/>
-                              </w:rPr>
-                              <w:t>bikedate</w:t>
-                            </w:r>
-                            <w:proofErr w:type="spellEnd"/>
-                            <w:r>
-                              <w:rPr>
-                                <w:sz w:val="16"/>
-                                <w:szCs w:val="16"/>
-                              </w:rPr>
-                              <w:t>)</w:t>
+                              <w:t>            .bindPopup('Bike (' + bikeLat + ', ' + bikeLng + ')&lt;br&gt;date: ' + bikedate)</w:t>
                             </w:r>
                           </w:p>
                           <w:p>
@@ -1875,32 +1463,7 @@
                                 <w:sz w:val="16"/>
                                 <w:szCs w:val="16"/>
                               </w:rPr>
-                              <w:t xml:space="preserve">            </w:t>
-                            </w:r>
-                            <w:proofErr w:type="gramStart"/>
-                            <w:r>
-                              <w:rPr>
-                                <w:sz w:val="16"/>
-                                <w:szCs w:val="16"/>
-                              </w:rPr>
-                              <w:t>.</w:t>
-                            </w:r>
-                            <w:proofErr w:type="spellStart"/>
-                            <w:r>
-                              <w:rPr>
-                                <w:sz w:val="16"/>
-                                <w:szCs w:val="16"/>
-                              </w:rPr>
-                              <w:t>openPopup</w:t>
-                            </w:r>
-                            <w:proofErr w:type="spellEnd"/>
-                            <w:proofErr w:type="gramEnd"/>
-                            <w:r>
-                              <w:rPr>
-                                <w:sz w:val="16"/>
-                                <w:szCs w:val="16"/>
-                              </w:rPr>
-                              <w:t>();</w:t>
+                              <w:t>            .openPopup();</w:t>
                             </w:r>
                           </w:p>
                           <w:p>
@@ -1930,25 +1493,7 @@
                                 <w:sz w:val="16"/>
                                 <w:szCs w:val="16"/>
                               </w:rPr>
-                              <w:t>        if (</w:t>
-                            </w:r>
-                            <w:proofErr w:type="spellStart"/>
-                            <w:proofErr w:type="gramStart"/>
-                            <w:r>
-                              <w:rPr>
-                                <w:sz w:val="16"/>
-                                <w:szCs w:val="16"/>
-                              </w:rPr>
-                              <w:t>navigator.geolocation</w:t>
-                            </w:r>
-                            <w:proofErr w:type="spellEnd"/>
-                            <w:proofErr w:type="gramEnd"/>
-                            <w:r>
-                              <w:rPr>
-                                <w:sz w:val="16"/>
-                                <w:szCs w:val="16"/>
-                              </w:rPr>
-                              <w:t>) {</w:t>
+                              <w:t>        if (navigator.geolocation) {</w:t>
                             </w:r>
                           </w:p>
                           <w:p>
@@ -1978,32 +1523,7 @@
                                 <w:sz w:val="16"/>
                                 <w:szCs w:val="16"/>
                               </w:rPr>
-                              <w:t xml:space="preserve">            </w:t>
-                            </w:r>
-                            <w:proofErr w:type="spellStart"/>
-                            <w:proofErr w:type="gramStart"/>
-                            <w:r>
-                              <w:rPr>
-                                <w:sz w:val="16"/>
-                                <w:szCs w:val="16"/>
-                              </w:rPr>
-                              <w:t>navigator.geolocation</w:t>
-                            </w:r>
-                            <w:proofErr w:type="gramEnd"/>
-                            <w:r>
-                              <w:rPr>
-                                <w:sz w:val="16"/>
-                                <w:szCs w:val="16"/>
-                              </w:rPr>
-                              <w:t>.getCurrentPosition</w:t>
-                            </w:r>
-                            <w:proofErr w:type="spellEnd"/>
-                            <w:r>
-                              <w:rPr>
-                                <w:sz w:val="16"/>
-                                <w:szCs w:val="16"/>
-                              </w:rPr>
-                              <w:t>(function(position) {</w:t>
+                              <w:t>            navigator.geolocation.getCurrentPosition(function(position) {</w:t>
                             </w:r>
                           </w:p>
                           <w:p>
@@ -2018,48 +1538,7 @@
                                 <w:sz w:val="16"/>
                                 <w:szCs w:val="16"/>
                               </w:rPr>
-                              <w:t xml:space="preserve">                var </w:t>
-                            </w:r>
-                            <w:proofErr w:type="spellStart"/>
-                            <w:r>
-                              <w:rPr>
-                                <w:sz w:val="16"/>
-                                <w:szCs w:val="16"/>
-                              </w:rPr>
-                              <w:t>userLat</w:t>
-                            </w:r>
-                            <w:proofErr w:type="spellEnd"/>
-                            <w:r>
-                              <w:rPr>
-                                <w:sz w:val="16"/>
-                                <w:szCs w:val="16"/>
-                              </w:rPr>
-                              <w:t xml:space="preserve"> = </w:t>
-                            </w:r>
-                            <w:proofErr w:type="spellStart"/>
-                            <w:proofErr w:type="gramStart"/>
-                            <w:r>
-                              <w:rPr>
-                                <w:sz w:val="16"/>
-                                <w:szCs w:val="16"/>
-                              </w:rPr>
-                              <w:t>position.coords</w:t>
-                            </w:r>
-                            <w:proofErr w:type="gramEnd"/>
-                            <w:r>
-                              <w:rPr>
-                                <w:sz w:val="16"/>
-                                <w:szCs w:val="16"/>
-                              </w:rPr>
-                              <w:t>.latitude</w:t>
-                            </w:r>
-                            <w:proofErr w:type="spellEnd"/>
-                            <w:r>
-                              <w:rPr>
-                                <w:sz w:val="16"/>
-                                <w:szCs w:val="16"/>
-                              </w:rPr>
-                              <w:t>;</w:t>
+                              <w:t>                var userLat = position.coords.latitude;</w:t>
                             </w:r>
                           </w:p>
                           <w:p>
@@ -2074,48 +1553,7 @@
                                 <w:sz w:val="16"/>
                                 <w:szCs w:val="16"/>
                               </w:rPr>
-                              <w:t xml:space="preserve">                var </w:t>
-                            </w:r>
-                            <w:proofErr w:type="spellStart"/>
-                            <w:r>
-                              <w:rPr>
-                                <w:sz w:val="16"/>
-                                <w:szCs w:val="16"/>
-                              </w:rPr>
-                              <w:t>userLng</w:t>
-                            </w:r>
-                            <w:proofErr w:type="spellEnd"/>
-                            <w:r>
-                              <w:rPr>
-                                <w:sz w:val="16"/>
-                                <w:szCs w:val="16"/>
-                              </w:rPr>
-                              <w:t xml:space="preserve"> = </w:t>
-                            </w:r>
-                            <w:proofErr w:type="spellStart"/>
-                            <w:proofErr w:type="gramStart"/>
-                            <w:r>
-                              <w:rPr>
-                                <w:sz w:val="16"/>
-                                <w:szCs w:val="16"/>
-                              </w:rPr>
-                              <w:t>position.coords</w:t>
-                            </w:r>
-                            <w:proofErr w:type="gramEnd"/>
-                            <w:r>
-                              <w:rPr>
-                                <w:sz w:val="16"/>
-                                <w:szCs w:val="16"/>
-                              </w:rPr>
-                              <w:t>.longitude</w:t>
-                            </w:r>
-                            <w:proofErr w:type="spellEnd"/>
-                            <w:r>
-                              <w:rPr>
-                                <w:sz w:val="16"/>
-                                <w:szCs w:val="16"/>
-                              </w:rPr>
-                              <w:t>;</w:t>
+                              <w:t>                var userLng = position.coords.longitude;</w:t>
                             </w:r>
                           </w:p>
                           <w:p>
@@ -2145,89 +1583,7 @@
                                 <w:sz w:val="16"/>
                                 <w:szCs w:val="16"/>
                               </w:rPr>
-                              <w:t xml:space="preserve">                var </w:t>
-                            </w:r>
-                            <w:proofErr w:type="spellStart"/>
-                            <w:r>
-                              <w:rPr>
-                                <w:sz w:val="16"/>
-                                <w:szCs w:val="16"/>
-                              </w:rPr>
-                              <w:t>userMarker</w:t>
-                            </w:r>
-                            <w:proofErr w:type="spellEnd"/>
-                            <w:r>
-                              <w:rPr>
-                                <w:sz w:val="16"/>
-                                <w:szCs w:val="16"/>
-                              </w:rPr>
-                              <w:t xml:space="preserve"> = </w:t>
-                            </w:r>
-                            <w:proofErr w:type="spellStart"/>
-                            <w:proofErr w:type="gramStart"/>
-                            <w:r>
-                              <w:rPr>
-                                <w:sz w:val="16"/>
-                                <w:szCs w:val="16"/>
-                              </w:rPr>
-                              <w:t>L.marker</w:t>
-                            </w:r>
-                            <w:proofErr w:type="spellEnd"/>
-                            <w:proofErr w:type="gramEnd"/>
-                            <w:r>
-                              <w:rPr>
-                                <w:sz w:val="16"/>
-                                <w:szCs w:val="16"/>
-                              </w:rPr>
-                              <w:t>([</w:t>
-                            </w:r>
-                            <w:proofErr w:type="spellStart"/>
-                            <w:r>
-                              <w:rPr>
-                                <w:sz w:val="16"/>
-                                <w:szCs w:val="16"/>
-                              </w:rPr>
-                              <w:t>userLat</w:t>
-                            </w:r>
-                            <w:proofErr w:type="spellEnd"/>
-                            <w:r>
-                              <w:rPr>
-                                <w:sz w:val="16"/>
-                                <w:szCs w:val="16"/>
-                              </w:rPr>
-                              <w:t xml:space="preserve">, </w:t>
-                            </w:r>
-                            <w:proofErr w:type="spellStart"/>
-                            <w:r>
-                              <w:rPr>
-                                <w:sz w:val="16"/>
-                                <w:szCs w:val="16"/>
-                              </w:rPr>
-                              <w:t>userLng</w:t>
-                            </w:r>
-                            <w:proofErr w:type="spellEnd"/>
-                            <w:r>
-                              <w:rPr>
-                                <w:sz w:val="16"/>
-                                <w:szCs w:val="16"/>
-                              </w:rPr>
-                              <w:t>]).</w:t>
-                            </w:r>
-                            <w:proofErr w:type="spellStart"/>
-                            <w:r>
-                              <w:rPr>
-                                <w:sz w:val="16"/>
-                                <w:szCs w:val="16"/>
-                              </w:rPr>
-                              <w:t>addTo</w:t>
-                            </w:r>
-                            <w:proofErr w:type="spellEnd"/>
-                            <w:r>
-                              <w:rPr>
-                                <w:sz w:val="16"/>
-                                <w:szCs w:val="16"/>
-                              </w:rPr>
-                              <w:t>(map)</w:t>
+                              <w:t>                var userMarker = L.marker([userLat, userLng]).addTo(map)</w:t>
                             </w:r>
                           </w:p>
                           <w:p>
@@ -2242,64 +1598,7 @@
                                 <w:sz w:val="16"/>
                                 <w:szCs w:val="16"/>
                               </w:rPr>
-                              <w:t xml:space="preserve">                    </w:t>
-                            </w:r>
-                            <w:proofErr w:type="gramStart"/>
-                            <w:r>
-                              <w:rPr>
-                                <w:sz w:val="16"/>
-                                <w:szCs w:val="16"/>
-                              </w:rPr>
-                              <w:t>.</w:t>
-                            </w:r>
-                            <w:proofErr w:type="spellStart"/>
-                            <w:r>
-                              <w:rPr>
-                                <w:sz w:val="16"/>
-                                <w:szCs w:val="16"/>
-                              </w:rPr>
-                              <w:t>bindPopup</w:t>
-                            </w:r>
-                            <w:proofErr w:type="spellEnd"/>
-                            <w:proofErr w:type="gramEnd"/>
-                            <w:r>
-                              <w:rPr>
-                                <w:sz w:val="16"/>
-                                <w:szCs w:val="16"/>
-                              </w:rPr>
-                              <w:t xml:space="preserve">('Your location (' + </w:t>
-                            </w:r>
-                            <w:proofErr w:type="spellStart"/>
-                            <w:r>
-                              <w:rPr>
-                                <w:sz w:val="16"/>
-                                <w:szCs w:val="16"/>
-                              </w:rPr>
-                              <w:t>userLat</w:t>
-                            </w:r>
-                            <w:proofErr w:type="spellEnd"/>
-                            <w:r>
-                              <w:rPr>
-                                <w:sz w:val="16"/>
-                                <w:szCs w:val="16"/>
-                              </w:rPr>
-                              <w:t xml:space="preserve"> + ', ' + </w:t>
-                            </w:r>
-                            <w:proofErr w:type="spellStart"/>
-                            <w:r>
-                              <w:rPr>
-                                <w:sz w:val="16"/>
-                                <w:szCs w:val="16"/>
-                              </w:rPr>
-                              <w:t>userLng</w:t>
-                            </w:r>
-                            <w:proofErr w:type="spellEnd"/>
-                            <w:r>
-                              <w:rPr>
-                                <w:sz w:val="16"/>
-                                <w:szCs w:val="16"/>
-                              </w:rPr>
-                              <w:t xml:space="preserve"> + ')')</w:t>
+                              <w:t>                    .bindPopup('Your location (' + userLat + ', ' + userLng + ')')</w:t>
                             </w:r>
                           </w:p>
                           <w:p>
@@ -2314,32 +1613,7 @@
                                 <w:sz w:val="16"/>
                                 <w:szCs w:val="16"/>
                               </w:rPr>
-                              <w:t xml:space="preserve">                    </w:t>
-                            </w:r>
-                            <w:proofErr w:type="gramStart"/>
-                            <w:r>
-                              <w:rPr>
-                                <w:sz w:val="16"/>
-                                <w:szCs w:val="16"/>
-                              </w:rPr>
-                              <w:t>.</w:t>
-                            </w:r>
-                            <w:proofErr w:type="spellStart"/>
-                            <w:r>
-                              <w:rPr>
-                                <w:sz w:val="16"/>
-                                <w:szCs w:val="16"/>
-                              </w:rPr>
-                              <w:t>openPopup</w:t>
-                            </w:r>
-                            <w:proofErr w:type="spellEnd"/>
-                            <w:proofErr w:type="gramEnd"/>
-                            <w:r>
-                              <w:rPr>
-                                <w:sz w:val="16"/>
-                                <w:szCs w:val="16"/>
-                              </w:rPr>
-                              <w:t>();</w:t>
+                              <w:t>                    .openPopup();</w:t>
                             </w:r>
                           </w:p>
                           <w:p>
@@ -2369,25 +1643,7 @@
                                 <w:sz w:val="16"/>
                                 <w:szCs w:val="16"/>
                               </w:rPr>
-                              <w:t xml:space="preserve">                var bounds = </w:t>
-                            </w:r>
-                            <w:proofErr w:type="spellStart"/>
-                            <w:proofErr w:type="gramStart"/>
-                            <w:r>
-                              <w:rPr>
-                                <w:sz w:val="16"/>
-                                <w:szCs w:val="16"/>
-                              </w:rPr>
-                              <w:t>L.latLngBounds</w:t>
-                            </w:r>
-                            <w:proofErr w:type="spellEnd"/>
-                            <w:proofErr w:type="gramEnd"/>
-                            <w:r>
-                              <w:rPr>
-                                <w:sz w:val="16"/>
-                                <w:szCs w:val="16"/>
-                              </w:rPr>
-                              <w:t>([</w:t>
+                              <w:t>                var bounds = L.latLngBounds([</w:t>
                             </w:r>
                           </w:p>
                           <w:p>
@@ -2402,39 +1658,7 @@
                                 <w:sz w:val="16"/>
                                 <w:szCs w:val="16"/>
                               </w:rPr>
-                              <w:t>                    [</w:t>
-                            </w:r>
-                            <w:proofErr w:type="spellStart"/>
-                            <w:r>
-                              <w:rPr>
-                                <w:sz w:val="16"/>
-                                <w:szCs w:val="16"/>
-                              </w:rPr>
-                              <w:t>bikeLat</w:t>
-                            </w:r>
-                            <w:proofErr w:type="spellEnd"/>
-                            <w:r>
-                              <w:rPr>
-                                <w:sz w:val="16"/>
-                                <w:szCs w:val="16"/>
-                              </w:rPr>
-                              <w:t xml:space="preserve">, </w:t>
-                            </w:r>
-                            <w:proofErr w:type="spellStart"/>
-                            <w:r>
-                              <w:rPr>
-                                <w:sz w:val="16"/>
-                                <w:szCs w:val="16"/>
-                              </w:rPr>
-                              <w:t>bikeLng</w:t>
-                            </w:r>
-                            <w:proofErr w:type="spellEnd"/>
-                            <w:r>
-                              <w:rPr>
-                                <w:sz w:val="16"/>
-                                <w:szCs w:val="16"/>
-                              </w:rPr>
-                              <w:t>],</w:t>
+                              <w:t>                    [bikeLat, bikeLng],</w:t>
                             </w:r>
                           </w:p>
                           <w:p>
@@ -2449,39 +1673,7 @@
                                 <w:sz w:val="16"/>
                                 <w:szCs w:val="16"/>
                               </w:rPr>
-                              <w:t>                    [</w:t>
-                            </w:r>
-                            <w:proofErr w:type="spellStart"/>
-                            <w:r>
-                              <w:rPr>
-                                <w:sz w:val="16"/>
-                                <w:szCs w:val="16"/>
-                              </w:rPr>
-                              <w:t>userLat</w:t>
-                            </w:r>
-                            <w:proofErr w:type="spellEnd"/>
-                            <w:r>
-                              <w:rPr>
-                                <w:sz w:val="16"/>
-                                <w:szCs w:val="16"/>
-                              </w:rPr>
-                              <w:t xml:space="preserve">, </w:t>
-                            </w:r>
-                            <w:proofErr w:type="spellStart"/>
-                            <w:r>
-                              <w:rPr>
-                                <w:sz w:val="16"/>
-                                <w:szCs w:val="16"/>
-                              </w:rPr>
-                              <w:t>userLng</w:t>
-                            </w:r>
-                            <w:proofErr w:type="spellEnd"/>
-                            <w:r>
-                              <w:rPr>
-                                <w:sz w:val="16"/>
-                                <w:szCs w:val="16"/>
-                              </w:rPr>
-                              <w:t>]</w:t>
+                              <w:t>                    [userLat, userLng]</w:t>
                             </w:r>
                           </w:p>
                           <w:p>
@@ -2511,25 +1703,7 @@
                                 <w:sz w:val="16"/>
                                 <w:szCs w:val="16"/>
                               </w:rPr>
-                              <w:t xml:space="preserve">                </w:t>
-                            </w:r>
-                            <w:proofErr w:type="spellStart"/>
-                            <w:proofErr w:type="gramStart"/>
-                            <w:r>
-                              <w:rPr>
-                                <w:sz w:val="16"/>
-                                <w:szCs w:val="16"/>
-                              </w:rPr>
-                              <w:t>map.fitBounds</w:t>
-                            </w:r>
-                            <w:proofErr w:type="spellEnd"/>
-                            <w:proofErr w:type="gramEnd"/>
-                            <w:r>
-                              <w:rPr>
-                                <w:sz w:val="16"/>
-                                <w:szCs w:val="16"/>
-                              </w:rPr>
-                              <w:t>(bounds);</w:t>
+                              <w:t>                map.fitBounds(bounds);</w:t>
                             </w:r>
                           </w:p>
                           <w:p>
@@ -2592,23 +1766,7 @@
                                 <w:sz w:val="16"/>
                                 <w:szCs w:val="16"/>
                               </w:rPr>
-                              <w:t xml:space="preserve">            </w:t>
-                            </w:r>
-                            <w:proofErr w:type="gramStart"/>
-                            <w:r>
-                              <w:rPr>
-                                <w:sz w:val="16"/>
-                                <w:szCs w:val="16"/>
-                              </w:rPr>
-                              <w:t>alert(</w:t>
-                            </w:r>
-                            <w:proofErr w:type="gramEnd"/>
-                            <w:r>
-                              <w:rPr>
-                                <w:sz w:val="16"/>
-                                <w:szCs w:val="16"/>
-                              </w:rPr>
-                              <w:t>"Geolocation is not supported by this browser.");</w:t>
+                              <w:t>            alert("Geolocation is not supported by this browser.");</w:t>
                             </w:r>
                           </w:p>
                           <w:p>
@@ -2676,39 +1834,7 @@
                           <w:sz w:val="16"/>
                           <w:szCs w:val="16"/>
                         </w:rPr>
-                        <w:t xml:space="preserve">&lt;script </w:t>
-                      </w:r>
-                      <w:proofErr w:type="spellStart"/>
-                      <w:r>
-                        <w:rPr>
-                          <w:sz w:val="16"/>
-                          <w:szCs w:val="16"/>
-                        </w:rPr>
-                        <w:t>src</w:t>
-                      </w:r>
-                      <w:proofErr w:type="spellEnd"/>
-                      <w:r>
-                        <w:rPr>
-                          <w:sz w:val="16"/>
-                          <w:szCs w:val="16"/>
-                        </w:rPr>
-                        <w:t>="https://unpkg.com/leaflet/</w:t>
-                      </w:r>
-                      <w:proofErr w:type="spellStart"/>
-                      <w:r>
-                        <w:rPr>
-                          <w:sz w:val="16"/>
-                          <w:szCs w:val="16"/>
-                        </w:rPr>
-                        <w:t>dist</w:t>
-                      </w:r>
-                      <w:proofErr w:type="spellEnd"/>
-                      <w:r>
-                        <w:rPr>
-                          <w:sz w:val="16"/>
-                          <w:szCs w:val="16"/>
-                        </w:rPr>
-                        <w:t>/leaflet.js"&gt;&lt;/script&gt;</w:t>
+                        <w:t>&lt;script src="https://unpkg.com/leaflet/dist/leaflet.js"&gt;&lt;/script&gt;</w:t>
                       </w:r>
                     </w:p>
                     <w:p>
@@ -2753,33 +1879,8 @@
                           <w:sz w:val="16"/>
                           <w:szCs w:val="16"/>
                         </w:rPr>
-                        <w:t xml:space="preserve">        var </w:t>
+                        <w:t>        var bikeLat = 53.2194;</w:t>
                       </w:r>
-                      <w:proofErr w:type="spellStart"/>
-                      <w:r>
-                        <w:rPr>
-                          <w:sz w:val="16"/>
-                          <w:szCs w:val="16"/>
-                        </w:rPr>
-                        <w:t>bikeLat</w:t>
-                      </w:r>
-                      <w:proofErr w:type="spellEnd"/>
-                      <w:r>
-                        <w:rPr>
-                          <w:sz w:val="16"/>
-                          <w:szCs w:val="16"/>
-                        </w:rPr>
-                        <w:t xml:space="preserve"> = </w:t>
-                      </w:r>
-                      <w:proofErr w:type="gramStart"/>
-                      <w:r>
-                        <w:rPr>
-                          <w:sz w:val="16"/>
-                          <w:szCs w:val="16"/>
-                        </w:rPr>
-                        <w:t>53.2194;</w:t>
-                      </w:r>
-                      <w:proofErr w:type="gramEnd"/>
                     </w:p>
                     <w:p>
                       <w:pPr>
@@ -2793,33 +1894,8 @@
                           <w:sz w:val="16"/>
                           <w:szCs w:val="16"/>
                         </w:rPr>
-                        <w:t xml:space="preserve">        var </w:t>
+                        <w:t>        var bikeLng = 6.5665;</w:t>
                       </w:r>
-                      <w:proofErr w:type="spellStart"/>
-                      <w:r>
-                        <w:rPr>
-                          <w:sz w:val="16"/>
-                          <w:szCs w:val="16"/>
-                        </w:rPr>
-                        <w:t>bikeLng</w:t>
-                      </w:r>
-                      <w:proofErr w:type="spellEnd"/>
-                      <w:r>
-                        <w:rPr>
-                          <w:sz w:val="16"/>
-                          <w:szCs w:val="16"/>
-                        </w:rPr>
-                        <w:t xml:space="preserve"> = </w:t>
-                      </w:r>
-                      <w:proofErr w:type="gramStart"/>
-                      <w:r>
-                        <w:rPr>
-                          <w:sz w:val="16"/>
-                          <w:szCs w:val="16"/>
-                        </w:rPr>
-                        <w:t>6.5665;</w:t>
-                      </w:r>
-                      <w:proofErr w:type="gramEnd"/>
                     </w:p>
                     <w:p>
                       <w:pPr>
@@ -2833,39 +1909,7 @@
                           <w:sz w:val="16"/>
                           <w:szCs w:val="16"/>
                         </w:rPr>
-                        <w:t xml:space="preserve">        var </w:t>
-                      </w:r>
-                      <w:proofErr w:type="spellStart"/>
-                      <w:r>
-                        <w:rPr>
-                          <w:sz w:val="16"/>
-                          <w:szCs w:val="16"/>
-                        </w:rPr>
-                        <w:t>bikedate</w:t>
-                      </w:r>
-                      <w:proofErr w:type="spellEnd"/>
-                      <w:r>
-                        <w:rPr>
-                          <w:sz w:val="16"/>
-                          <w:szCs w:val="16"/>
-                        </w:rPr>
-                        <w:t xml:space="preserve"> = new </w:t>
-                      </w:r>
-                      <w:proofErr w:type="gramStart"/>
-                      <w:r>
-                        <w:rPr>
-                          <w:sz w:val="16"/>
-                          <w:szCs w:val="16"/>
-                        </w:rPr>
-                        <w:t>Date(</w:t>
-                      </w:r>
-                      <w:proofErr w:type="gramEnd"/>
-                      <w:r>
-                        <w:rPr>
-                          <w:sz w:val="16"/>
-                          <w:szCs w:val="16"/>
-                        </w:rPr>
-                        <w:t>2025, 0, 6, 14, 20);</w:t>
+                        <w:t>        var bikedate = new Date(2025, 0, 6, 14, 20);</w:t>
                       </w:r>
                     </w:p>
                     <w:p>
@@ -2895,80 +1939,7 @@
                           <w:sz w:val="16"/>
                           <w:szCs w:val="16"/>
                         </w:rPr>
-                        <w:t xml:space="preserve">        var map = </w:t>
-                      </w:r>
-                      <w:proofErr w:type="spellStart"/>
-                      <w:r>
-                        <w:rPr>
-                          <w:sz w:val="16"/>
-                          <w:szCs w:val="16"/>
-                        </w:rPr>
-                        <w:t>L.map</w:t>
-                      </w:r>
-                      <w:proofErr w:type="spellEnd"/>
-                      <w:r>
-                        <w:rPr>
-                          <w:sz w:val="16"/>
-                          <w:szCs w:val="16"/>
-                        </w:rPr>
-                        <w:t>('map'</w:t>
-                      </w:r>
-                      <w:proofErr w:type="gramStart"/>
-                      <w:r>
-                        <w:rPr>
-                          <w:sz w:val="16"/>
-                          <w:szCs w:val="16"/>
-                        </w:rPr>
-                        <w:t>).</w:t>
-                      </w:r>
-                      <w:proofErr w:type="spellStart"/>
-                      <w:r>
-                        <w:rPr>
-                          <w:sz w:val="16"/>
-                          <w:szCs w:val="16"/>
-                        </w:rPr>
-                        <w:t>setView</w:t>
-                      </w:r>
-                      <w:proofErr w:type="spellEnd"/>
-                      <w:proofErr w:type="gramEnd"/>
-                      <w:r>
-                        <w:rPr>
-                          <w:sz w:val="16"/>
-                          <w:szCs w:val="16"/>
-                        </w:rPr>
-                        <w:t>([</w:t>
-                      </w:r>
-                      <w:proofErr w:type="spellStart"/>
-                      <w:r>
-                        <w:rPr>
-                          <w:sz w:val="16"/>
-                          <w:szCs w:val="16"/>
-                        </w:rPr>
-                        <w:t>bikeLat</w:t>
-                      </w:r>
-                      <w:proofErr w:type="spellEnd"/>
-                      <w:r>
-                        <w:rPr>
-                          <w:sz w:val="16"/>
-                          <w:szCs w:val="16"/>
-                        </w:rPr>
-                        <w:t xml:space="preserve">, </w:t>
-                      </w:r>
-                      <w:proofErr w:type="spellStart"/>
-                      <w:r>
-                        <w:rPr>
-                          <w:sz w:val="16"/>
-                          <w:szCs w:val="16"/>
-                        </w:rPr>
-                        <w:t>bikeLng</w:t>
-                      </w:r>
-                      <w:proofErr w:type="spellEnd"/>
-                      <w:r>
-                        <w:rPr>
-                          <w:sz w:val="16"/>
-                          <w:szCs w:val="16"/>
-                        </w:rPr>
-                        <w:t>], 13);</w:t>
+                        <w:t>        var map = L.map('map').setView([bikeLat, bikeLng], 13);</w:t>
                       </w:r>
                     </w:p>
                     <w:p>
@@ -2998,23 +1969,7 @@
                           <w:sz w:val="16"/>
                           <w:szCs w:val="16"/>
                         </w:rPr>
-                        <w:t>        L.tileLayer('https://{s</w:t>
-                      </w:r>
-                      <w:proofErr w:type="gramStart"/>
-                      <w:r>
-                        <w:rPr>
-                          <w:sz w:val="16"/>
-                          <w:szCs w:val="16"/>
-                        </w:rPr>
-                        <w:t>}.tile.openstreetmap.org</w:t>
-                      </w:r>
-                      <w:proofErr w:type="gramEnd"/>
-                      <w:r>
-                        <w:rPr>
-                          <w:sz w:val="16"/>
-                          <w:szCs w:val="16"/>
-                        </w:rPr>
-                        <w:t>/{z}/{x}/{y}.png', {</w:t>
+                        <w:t>        L.tileLayer('https://{s}.tile.openstreetmap.org/{z}/{x}/{y}.png', {</w:t>
                       </w:r>
                     </w:p>
                     <w:p>
@@ -3029,23 +1984,7 @@
                           <w:sz w:val="16"/>
                           <w:szCs w:val="16"/>
                         </w:rPr>
-                        <w:t xml:space="preserve">            attribution: '&amp;copy; &lt;a </w:t>
-                      </w:r>
-                      <w:proofErr w:type="spellStart"/>
-                      <w:r>
-                        <w:rPr>
-                          <w:sz w:val="16"/>
-                          <w:szCs w:val="16"/>
-                        </w:rPr>
-                        <w:t>href</w:t>
-                      </w:r>
-                      <w:proofErr w:type="spellEnd"/>
-                      <w:r>
-                        <w:rPr>
-                          <w:sz w:val="16"/>
-                          <w:szCs w:val="16"/>
-                        </w:rPr>
-                        <w:t>="https://www.openstreetmap.org/copyright"&gt;OpenStreetMap&lt;/a&gt; contributors'</w:t>
+                        <w:t>            attribution: '&amp;copy; &lt;a href="https://www.openstreetmap.org/copyright"&gt;OpenStreetMap&lt;/a&gt; contributors'</w:t>
                       </w:r>
                     </w:p>
                     <w:p>
@@ -3060,32 +1999,7 @@
                           <w:sz w:val="16"/>
                           <w:szCs w:val="16"/>
                         </w:rPr>
-                        <w:t>        }</w:t>
-                      </w:r>
-                      <w:proofErr w:type="gramStart"/>
-                      <w:r>
-                        <w:rPr>
-                          <w:sz w:val="16"/>
-                          <w:szCs w:val="16"/>
-                        </w:rPr>
-                        <w:t>).</w:t>
-                      </w:r>
-                      <w:proofErr w:type="spellStart"/>
-                      <w:r>
-                        <w:rPr>
-                          <w:sz w:val="16"/>
-                          <w:szCs w:val="16"/>
-                        </w:rPr>
-                        <w:t>addTo</w:t>
-                      </w:r>
-                      <w:proofErr w:type="spellEnd"/>
-                      <w:proofErr w:type="gramEnd"/>
-                      <w:r>
-                        <w:rPr>
-                          <w:sz w:val="16"/>
-                          <w:szCs w:val="16"/>
-                        </w:rPr>
-                        <w:t>(map);</w:t>
+                        <w:t>        }).addTo(map);</w:t>
                       </w:r>
                     </w:p>
                     <w:p>
@@ -3115,89 +2029,7 @@
                           <w:sz w:val="16"/>
                           <w:szCs w:val="16"/>
                         </w:rPr>
-                        <w:t xml:space="preserve">        var </w:t>
-                      </w:r>
-                      <w:proofErr w:type="spellStart"/>
-                      <w:r>
-                        <w:rPr>
-                          <w:sz w:val="16"/>
-                          <w:szCs w:val="16"/>
-                        </w:rPr>
-                        <w:t>bikeMarker</w:t>
-                      </w:r>
-                      <w:proofErr w:type="spellEnd"/>
-                      <w:r>
-                        <w:rPr>
-                          <w:sz w:val="16"/>
-                          <w:szCs w:val="16"/>
-                        </w:rPr>
-                        <w:t xml:space="preserve"> = </w:t>
-                      </w:r>
-                      <w:proofErr w:type="spellStart"/>
-                      <w:proofErr w:type="gramStart"/>
-                      <w:r>
-                        <w:rPr>
-                          <w:sz w:val="16"/>
-                          <w:szCs w:val="16"/>
-                        </w:rPr>
-                        <w:t>L.marker</w:t>
-                      </w:r>
-                      <w:proofErr w:type="spellEnd"/>
-                      <w:proofErr w:type="gramEnd"/>
-                      <w:r>
-                        <w:rPr>
-                          <w:sz w:val="16"/>
-                          <w:szCs w:val="16"/>
-                        </w:rPr>
-                        <w:t>([</w:t>
-                      </w:r>
-                      <w:proofErr w:type="spellStart"/>
-                      <w:r>
-                        <w:rPr>
-                          <w:sz w:val="16"/>
-                          <w:szCs w:val="16"/>
-                        </w:rPr>
-                        <w:t>bikeLat</w:t>
-                      </w:r>
-                      <w:proofErr w:type="spellEnd"/>
-                      <w:r>
-                        <w:rPr>
-                          <w:sz w:val="16"/>
-                          <w:szCs w:val="16"/>
-                        </w:rPr>
-                        <w:t xml:space="preserve">, </w:t>
-                      </w:r>
-                      <w:proofErr w:type="spellStart"/>
-                      <w:r>
-                        <w:rPr>
-                          <w:sz w:val="16"/>
-                          <w:szCs w:val="16"/>
-                        </w:rPr>
-                        <w:t>bikeLng</w:t>
-                      </w:r>
-                      <w:proofErr w:type="spellEnd"/>
-                      <w:r>
-                        <w:rPr>
-                          <w:sz w:val="16"/>
-                          <w:szCs w:val="16"/>
-                        </w:rPr>
-                        <w:t>]).</w:t>
-                      </w:r>
-                      <w:proofErr w:type="spellStart"/>
-                      <w:r>
-                        <w:rPr>
-                          <w:sz w:val="16"/>
-                          <w:szCs w:val="16"/>
-                        </w:rPr>
-                        <w:t>addTo</w:t>
-                      </w:r>
-                      <w:proofErr w:type="spellEnd"/>
-                      <w:r>
-                        <w:rPr>
-                          <w:sz w:val="16"/>
-                          <w:szCs w:val="16"/>
-                        </w:rPr>
-                        <w:t>(map)</w:t>
+                        <w:t>        var bikeMarker = L.marker([bikeLat, bikeLng]).addTo(map)</w:t>
                       </w:r>
                     </w:p>
                     <w:p>
@@ -3212,96 +2044,7 @@
                           <w:sz w:val="16"/>
                           <w:szCs w:val="16"/>
                         </w:rPr>
-                        <w:t xml:space="preserve">            </w:t>
-                      </w:r>
-                      <w:proofErr w:type="gramStart"/>
-                      <w:r>
-                        <w:rPr>
-                          <w:sz w:val="16"/>
-                          <w:szCs w:val="16"/>
-                        </w:rPr>
-                        <w:t>.</w:t>
-                      </w:r>
-                      <w:proofErr w:type="spellStart"/>
-                      <w:r>
-                        <w:rPr>
-                          <w:sz w:val="16"/>
-                          <w:szCs w:val="16"/>
-                        </w:rPr>
-                        <w:t>bindPopup</w:t>
-                      </w:r>
-                      <w:proofErr w:type="spellEnd"/>
-                      <w:proofErr w:type="gramEnd"/>
-                      <w:r>
-                        <w:rPr>
-                          <w:sz w:val="16"/>
-                          <w:szCs w:val="16"/>
-                        </w:rPr>
-                        <w:t xml:space="preserve">('Bike (' + </w:t>
-                      </w:r>
-                      <w:proofErr w:type="spellStart"/>
-                      <w:r>
-                        <w:rPr>
-                          <w:sz w:val="16"/>
-                          <w:szCs w:val="16"/>
-                        </w:rPr>
-                        <w:t>bikeLat</w:t>
-                      </w:r>
-                      <w:proofErr w:type="spellEnd"/>
-                      <w:r>
-                        <w:rPr>
-                          <w:sz w:val="16"/>
-                          <w:szCs w:val="16"/>
-                        </w:rPr>
-                        <w:t xml:space="preserve"> + ', ' + </w:t>
-                      </w:r>
-                      <w:proofErr w:type="spellStart"/>
-                      <w:r>
-                        <w:rPr>
-                          <w:sz w:val="16"/>
-                          <w:szCs w:val="16"/>
-                        </w:rPr>
-                        <w:t>bikeLng</w:t>
-                      </w:r>
-                      <w:proofErr w:type="spellEnd"/>
-                      <w:r>
-                        <w:rPr>
-                          <w:sz w:val="16"/>
-                          <w:szCs w:val="16"/>
-                        </w:rPr>
-                        <w:t xml:space="preserve"> + ')&lt;</w:t>
-                      </w:r>
-                      <w:proofErr w:type="spellStart"/>
-                      <w:r>
-                        <w:rPr>
-                          <w:sz w:val="16"/>
-                          <w:szCs w:val="16"/>
-                        </w:rPr>
-                        <w:t>br</w:t>
-                      </w:r>
-                      <w:proofErr w:type="spellEnd"/>
-                      <w:r>
-                        <w:rPr>
-                          <w:sz w:val="16"/>
-                          <w:szCs w:val="16"/>
-                        </w:rPr>
-                        <w:t xml:space="preserve">&gt;date: ' + </w:t>
-                      </w:r>
-                      <w:proofErr w:type="spellStart"/>
-                      <w:r>
-                        <w:rPr>
-                          <w:sz w:val="16"/>
-                          <w:szCs w:val="16"/>
-                        </w:rPr>
-                        <w:t>bikedate</w:t>
-                      </w:r>
-                      <w:proofErr w:type="spellEnd"/>
-                      <w:r>
-                        <w:rPr>
-                          <w:sz w:val="16"/>
-                          <w:szCs w:val="16"/>
-                        </w:rPr>
-                        <w:t>)</w:t>
+                        <w:t>            .bindPopup('Bike (' + bikeLat + ', ' + bikeLng + ')&lt;br&gt;date: ' + bikedate)</w:t>
                       </w:r>
                     </w:p>
                     <w:p>
@@ -3316,32 +2059,7 @@
                           <w:sz w:val="16"/>
                           <w:szCs w:val="16"/>
                         </w:rPr>
-                        <w:t xml:space="preserve">            </w:t>
-                      </w:r>
-                      <w:proofErr w:type="gramStart"/>
-                      <w:r>
-                        <w:rPr>
-                          <w:sz w:val="16"/>
-                          <w:szCs w:val="16"/>
-                        </w:rPr>
-                        <w:t>.</w:t>
-                      </w:r>
-                      <w:proofErr w:type="spellStart"/>
-                      <w:r>
-                        <w:rPr>
-                          <w:sz w:val="16"/>
-                          <w:szCs w:val="16"/>
-                        </w:rPr>
-                        <w:t>openPopup</w:t>
-                      </w:r>
-                      <w:proofErr w:type="spellEnd"/>
-                      <w:proofErr w:type="gramEnd"/>
-                      <w:r>
-                        <w:rPr>
-                          <w:sz w:val="16"/>
-                          <w:szCs w:val="16"/>
-                        </w:rPr>
-                        <w:t>();</w:t>
+                        <w:t>            .openPopup();</w:t>
                       </w:r>
                     </w:p>
                     <w:p>
@@ -3371,25 +2089,7 @@
                           <w:sz w:val="16"/>
                           <w:szCs w:val="16"/>
                         </w:rPr>
-                        <w:t>        if (</w:t>
-                      </w:r>
-                      <w:proofErr w:type="spellStart"/>
-                      <w:proofErr w:type="gramStart"/>
-                      <w:r>
-                        <w:rPr>
-                          <w:sz w:val="16"/>
-                          <w:szCs w:val="16"/>
-                        </w:rPr>
-                        <w:t>navigator.geolocation</w:t>
-                      </w:r>
-                      <w:proofErr w:type="spellEnd"/>
-                      <w:proofErr w:type="gramEnd"/>
-                      <w:r>
-                        <w:rPr>
-                          <w:sz w:val="16"/>
-                          <w:szCs w:val="16"/>
-                        </w:rPr>
-                        <w:t>) {</w:t>
+                        <w:t>        if (navigator.geolocation) {</w:t>
                       </w:r>
                     </w:p>
                     <w:p>
@@ -3419,32 +2119,7 @@
                           <w:sz w:val="16"/>
                           <w:szCs w:val="16"/>
                         </w:rPr>
-                        <w:t xml:space="preserve">            </w:t>
-                      </w:r>
-                      <w:proofErr w:type="spellStart"/>
-                      <w:proofErr w:type="gramStart"/>
-                      <w:r>
-                        <w:rPr>
-                          <w:sz w:val="16"/>
-                          <w:szCs w:val="16"/>
-                        </w:rPr>
-                        <w:t>navigator.geolocation</w:t>
-                      </w:r>
-                      <w:proofErr w:type="gramEnd"/>
-                      <w:r>
-                        <w:rPr>
-                          <w:sz w:val="16"/>
-                          <w:szCs w:val="16"/>
-                        </w:rPr>
-                        <w:t>.getCurrentPosition</w:t>
-                      </w:r>
-                      <w:proofErr w:type="spellEnd"/>
-                      <w:r>
-                        <w:rPr>
-                          <w:sz w:val="16"/>
-                          <w:szCs w:val="16"/>
-                        </w:rPr>
-                        <w:t>(function(position) {</w:t>
+                        <w:t>            navigator.geolocation.getCurrentPosition(function(position) {</w:t>
                       </w:r>
                     </w:p>
                     <w:p>
@@ -3459,48 +2134,7 @@
                           <w:sz w:val="16"/>
                           <w:szCs w:val="16"/>
                         </w:rPr>
-                        <w:t xml:space="preserve">                var </w:t>
-                      </w:r>
-                      <w:proofErr w:type="spellStart"/>
-                      <w:r>
-                        <w:rPr>
-                          <w:sz w:val="16"/>
-                          <w:szCs w:val="16"/>
-                        </w:rPr>
-                        <w:t>userLat</w:t>
-                      </w:r>
-                      <w:proofErr w:type="spellEnd"/>
-                      <w:r>
-                        <w:rPr>
-                          <w:sz w:val="16"/>
-                          <w:szCs w:val="16"/>
-                        </w:rPr>
-                        <w:t xml:space="preserve"> = </w:t>
-                      </w:r>
-                      <w:proofErr w:type="spellStart"/>
-                      <w:proofErr w:type="gramStart"/>
-                      <w:r>
-                        <w:rPr>
-                          <w:sz w:val="16"/>
-                          <w:szCs w:val="16"/>
-                        </w:rPr>
-                        <w:t>position.coords</w:t>
-                      </w:r>
-                      <w:proofErr w:type="gramEnd"/>
-                      <w:r>
-                        <w:rPr>
-                          <w:sz w:val="16"/>
-                          <w:szCs w:val="16"/>
-                        </w:rPr>
-                        <w:t>.latitude</w:t>
-                      </w:r>
-                      <w:proofErr w:type="spellEnd"/>
-                      <w:r>
-                        <w:rPr>
-                          <w:sz w:val="16"/>
-                          <w:szCs w:val="16"/>
-                        </w:rPr>
-                        <w:t>;</w:t>
+                        <w:t>                var userLat = position.coords.latitude;</w:t>
                       </w:r>
                     </w:p>
                     <w:p>
@@ -3515,48 +2149,7 @@
                           <w:sz w:val="16"/>
                           <w:szCs w:val="16"/>
                         </w:rPr>
-                        <w:t xml:space="preserve">                var </w:t>
-                      </w:r>
-                      <w:proofErr w:type="spellStart"/>
-                      <w:r>
-                        <w:rPr>
-                          <w:sz w:val="16"/>
-                          <w:szCs w:val="16"/>
-                        </w:rPr>
-                        <w:t>userLng</w:t>
-                      </w:r>
-                      <w:proofErr w:type="spellEnd"/>
-                      <w:r>
-                        <w:rPr>
-                          <w:sz w:val="16"/>
-                          <w:szCs w:val="16"/>
-                        </w:rPr>
-                        <w:t xml:space="preserve"> = </w:t>
-                      </w:r>
-                      <w:proofErr w:type="spellStart"/>
-                      <w:proofErr w:type="gramStart"/>
-                      <w:r>
-                        <w:rPr>
-                          <w:sz w:val="16"/>
-                          <w:szCs w:val="16"/>
-                        </w:rPr>
-                        <w:t>position.coords</w:t>
-                      </w:r>
-                      <w:proofErr w:type="gramEnd"/>
-                      <w:r>
-                        <w:rPr>
-                          <w:sz w:val="16"/>
-                          <w:szCs w:val="16"/>
-                        </w:rPr>
-                        <w:t>.longitude</w:t>
-                      </w:r>
-                      <w:proofErr w:type="spellEnd"/>
-                      <w:r>
-                        <w:rPr>
-                          <w:sz w:val="16"/>
-                          <w:szCs w:val="16"/>
-                        </w:rPr>
-                        <w:t>;</w:t>
+                        <w:t>                var userLng = position.coords.longitude;</w:t>
                       </w:r>
                     </w:p>
                     <w:p>
@@ -3586,89 +2179,7 @@
                           <w:sz w:val="16"/>
                           <w:szCs w:val="16"/>
                         </w:rPr>
-                        <w:t xml:space="preserve">                var </w:t>
-                      </w:r>
-                      <w:proofErr w:type="spellStart"/>
-                      <w:r>
-                        <w:rPr>
-                          <w:sz w:val="16"/>
-                          <w:szCs w:val="16"/>
-                        </w:rPr>
-                        <w:t>userMarker</w:t>
-                      </w:r>
-                      <w:proofErr w:type="spellEnd"/>
-                      <w:r>
-                        <w:rPr>
-                          <w:sz w:val="16"/>
-                          <w:szCs w:val="16"/>
-                        </w:rPr>
-                        <w:t xml:space="preserve"> = </w:t>
-                      </w:r>
-                      <w:proofErr w:type="spellStart"/>
-                      <w:proofErr w:type="gramStart"/>
-                      <w:r>
-                        <w:rPr>
-                          <w:sz w:val="16"/>
-                          <w:szCs w:val="16"/>
-                        </w:rPr>
-                        <w:t>L.marker</w:t>
-                      </w:r>
-                      <w:proofErr w:type="spellEnd"/>
-                      <w:proofErr w:type="gramEnd"/>
-                      <w:r>
-                        <w:rPr>
-                          <w:sz w:val="16"/>
-                          <w:szCs w:val="16"/>
-                        </w:rPr>
-                        <w:t>([</w:t>
-                      </w:r>
-                      <w:proofErr w:type="spellStart"/>
-                      <w:r>
-                        <w:rPr>
-                          <w:sz w:val="16"/>
-                          <w:szCs w:val="16"/>
-                        </w:rPr>
-                        <w:t>userLat</w:t>
-                      </w:r>
-                      <w:proofErr w:type="spellEnd"/>
-                      <w:r>
-                        <w:rPr>
-                          <w:sz w:val="16"/>
-                          <w:szCs w:val="16"/>
-                        </w:rPr>
-                        <w:t xml:space="preserve">, </w:t>
-                      </w:r>
-                      <w:proofErr w:type="spellStart"/>
-                      <w:r>
-                        <w:rPr>
-                          <w:sz w:val="16"/>
-                          <w:szCs w:val="16"/>
-                        </w:rPr>
-                        <w:t>userLng</w:t>
-                      </w:r>
-                      <w:proofErr w:type="spellEnd"/>
-                      <w:r>
-                        <w:rPr>
-                          <w:sz w:val="16"/>
-                          <w:szCs w:val="16"/>
-                        </w:rPr>
-                        <w:t>]).</w:t>
-                      </w:r>
-                      <w:proofErr w:type="spellStart"/>
-                      <w:r>
-                        <w:rPr>
-                          <w:sz w:val="16"/>
-                          <w:szCs w:val="16"/>
-                        </w:rPr>
-                        <w:t>addTo</w:t>
-                      </w:r>
-                      <w:proofErr w:type="spellEnd"/>
-                      <w:r>
-                        <w:rPr>
-                          <w:sz w:val="16"/>
-                          <w:szCs w:val="16"/>
-                        </w:rPr>
-                        <w:t>(map)</w:t>
+                        <w:t>                var userMarker = L.marker([userLat, userLng]).addTo(map)</w:t>
                       </w:r>
                     </w:p>
                     <w:p>
@@ -3683,64 +2194,7 @@
                           <w:sz w:val="16"/>
                           <w:szCs w:val="16"/>
                         </w:rPr>
-                        <w:t xml:space="preserve">                    </w:t>
-                      </w:r>
-                      <w:proofErr w:type="gramStart"/>
-                      <w:r>
-                        <w:rPr>
-                          <w:sz w:val="16"/>
-                          <w:szCs w:val="16"/>
-                        </w:rPr>
-                        <w:t>.</w:t>
-                      </w:r>
-                      <w:proofErr w:type="spellStart"/>
-                      <w:r>
-                        <w:rPr>
-                          <w:sz w:val="16"/>
-                          <w:szCs w:val="16"/>
-                        </w:rPr>
-                        <w:t>bindPopup</w:t>
-                      </w:r>
-                      <w:proofErr w:type="spellEnd"/>
-                      <w:proofErr w:type="gramEnd"/>
-                      <w:r>
-                        <w:rPr>
-                          <w:sz w:val="16"/>
-                          <w:szCs w:val="16"/>
-                        </w:rPr>
-                        <w:t xml:space="preserve">('Your location (' + </w:t>
-                      </w:r>
-                      <w:proofErr w:type="spellStart"/>
-                      <w:r>
-                        <w:rPr>
-                          <w:sz w:val="16"/>
-                          <w:szCs w:val="16"/>
-                        </w:rPr>
-                        <w:t>userLat</w:t>
-                      </w:r>
-                      <w:proofErr w:type="spellEnd"/>
-                      <w:r>
-                        <w:rPr>
-                          <w:sz w:val="16"/>
-                          <w:szCs w:val="16"/>
-                        </w:rPr>
-                        <w:t xml:space="preserve"> + ', ' + </w:t>
-                      </w:r>
-                      <w:proofErr w:type="spellStart"/>
-                      <w:r>
-                        <w:rPr>
-                          <w:sz w:val="16"/>
-                          <w:szCs w:val="16"/>
-                        </w:rPr>
-                        <w:t>userLng</w:t>
-                      </w:r>
-                      <w:proofErr w:type="spellEnd"/>
-                      <w:r>
-                        <w:rPr>
-                          <w:sz w:val="16"/>
-                          <w:szCs w:val="16"/>
-                        </w:rPr>
-                        <w:t xml:space="preserve"> + ')')</w:t>
+                        <w:t>                    .bindPopup('Your location (' + userLat + ', ' + userLng + ')')</w:t>
                       </w:r>
                     </w:p>
                     <w:p>
@@ -3755,32 +2209,7 @@
                           <w:sz w:val="16"/>
                           <w:szCs w:val="16"/>
                         </w:rPr>
-                        <w:t xml:space="preserve">                    </w:t>
-                      </w:r>
-                      <w:proofErr w:type="gramStart"/>
-                      <w:r>
-                        <w:rPr>
-                          <w:sz w:val="16"/>
-                          <w:szCs w:val="16"/>
-                        </w:rPr>
-                        <w:t>.</w:t>
-                      </w:r>
-                      <w:proofErr w:type="spellStart"/>
-                      <w:r>
-                        <w:rPr>
-                          <w:sz w:val="16"/>
-                          <w:szCs w:val="16"/>
-                        </w:rPr>
-                        <w:t>openPopup</w:t>
-                      </w:r>
-                      <w:proofErr w:type="spellEnd"/>
-                      <w:proofErr w:type="gramEnd"/>
-                      <w:r>
-                        <w:rPr>
-                          <w:sz w:val="16"/>
-                          <w:szCs w:val="16"/>
-                        </w:rPr>
-                        <w:t>();</w:t>
+                        <w:t>                    .openPopup();</w:t>
                       </w:r>
                     </w:p>
                     <w:p>
@@ -3810,25 +2239,7 @@
                           <w:sz w:val="16"/>
                           <w:szCs w:val="16"/>
                         </w:rPr>
-                        <w:t xml:space="preserve">                var bounds = </w:t>
-                      </w:r>
-                      <w:proofErr w:type="spellStart"/>
-                      <w:proofErr w:type="gramStart"/>
-                      <w:r>
-                        <w:rPr>
-                          <w:sz w:val="16"/>
-                          <w:szCs w:val="16"/>
-                        </w:rPr>
-                        <w:t>L.latLngBounds</w:t>
-                      </w:r>
-                      <w:proofErr w:type="spellEnd"/>
-                      <w:proofErr w:type="gramEnd"/>
-                      <w:r>
-                        <w:rPr>
-                          <w:sz w:val="16"/>
-                          <w:szCs w:val="16"/>
-                        </w:rPr>
-                        <w:t>([</w:t>
+                        <w:t>                var bounds = L.latLngBounds([</w:t>
                       </w:r>
                     </w:p>
                     <w:p>
@@ -3843,39 +2254,7 @@
                           <w:sz w:val="16"/>
                           <w:szCs w:val="16"/>
                         </w:rPr>
-                        <w:t>                    [</w:t>
-                      </w:r>
-                      <w:proofErr w:type="spellStart"/>
-                      <w:r>
-                        <w:rPr>
-                          <w:sz w:val="16"/>
-                          <w:szCs w:val="16"/>
-                        </w:rPr>
-                        <w:t>bikeLat</w:t>
-                      </w:r>
-                      <w:proofErr w:type="spellEnd"/>
-                      <w:r>
-                        <w:rPr>
-                          <w:sz w:val="16"/>
-                          <w:szCs w:val="16"/>
-                        </w:rPr>
-                        <w:t xml:space="preserve">, </w:t>
-                      </w:r>
-                      <w:proofErr w:type="spellStart"/>
-                      <w:r>
-                        <w:rPr>
-                          <w:sz w:val="16"/>
-                          <w:szCs w:val="16"/>
-                        </w:rPr>
-                        <w:t>bikeLng</w:t>
-                      </w:r>
-                      <w:proofErr w:type="spellEnd"/>
-                      <w:r>
-                        <w:rPr>
-                          <w:sz w:val="16"/>
-                          <w:szCs w:val="16"/>
-                        </w:rPr>
-                        <w:t>],</w:t>
+                        <w:t>                    [bikeLat, bikeLng],</w:t>
                       </w:r>
                     </w:p>
                     <w:p>
@@ -3890,39 +2269,7 @@
                           <w:sz w:val="16"/>
                           <w:szCs w:val="16"/>
                         </w:rPr>
-                        <w:t>                    [</w:t>
-                      </w:r>
-                      <w:proofErr w:type="spellStart"/>
-                      <w:r>
-                        <w:rPr>
-                          <w:sz w:val="16"/>
-                          <w:szCs w:val="16"/>
-                        </w:rPr>
-                        <w:t>userLat</w:t>
-                      </w:r>
-                      <w:proofErr w:type="spellEnd"/>
-                      <w:r>
-                        <w:rPr>
-                          <w:sz w:val="16"/>
-                          <w:szCs w:val="16"/>
-                        </w:rPr>
-                        <w:t xml:space="preserve">, </w:t>
-                      </w:r>
-                      <w:proofErr w:type="spellStart"/>
-                      <w:r>
-                        <w:rPr>
-                          <w:sz w:val="16"/>
-                          <w:szCs w:val="16"/>
-                        </w:rPr>
-                        <w:t>userLng</w:t>
-                      </w:r>
-                      <w:proofErr w:type="spellEnd"/>
-                      <w:r>
-                        <w:rPr>
-                          <w:sz w:val="16"/>
-                          <w:szCs w:val="16"/>
-                        </w:rPr>
-                        <w:t>]</w:t>
+                        <w:t>                    [userLat, userLng]</w:t>
                       </w:r>
                     </w:p>
                     <w:p>
@@ -3952,25 +2299,7 @@
                           <w:sz w:val="16"/>
                           <w:szCs w:val="16"/>
                         </w:rPr>
-                        <w:t xml:space="preserve">                </w:t>
-                      </w:r>
-                      <w:proofErr w:type="spellStart"/>
-                      <w:proofErr w:type="gramStart"/>
-                      <w:r>
-                        <w:rPr>
-                          <w:sz w:val="16"/>
-                          <w:szCs w:val="16"/>
-                        </w:rPr>
-                        <w:t>map.fitBounds</w:t>
-                      </w:r>
-                      <w:proofErr w:type="spellEnd"/>
-                      <w:proofErr w:type="gramEnd"/>
-                      <w:r>
-                        <w:rPr>
-                          <w:sz w:val="16"/>
-                          <w:szCs w:val="16"/>
-                        </w:rPr>
-                        <w:t>(bounds);</w:t>
+                        <w:t>                map.fitBounds(bounds);</w:t>
                       </w:r>
                     </w:p>
                     <w:p>
@@ -4033,23 +2362,7 @@
                           <w:sz w:val="16"/>
                           <w:szCs w:val="16"/>
                         </w:rPr>
-                        <w:t xml:space="preserve">            </w:t>
-                      </w:r>
-                      <w:proofErr w:type="gramStart"/>
-                      <w:r>
-                        <w:rPr>
-                          <w:sz w:val="16"/>
-                          <w:szCs w:val="16"/>
-                        </w:rPr>
-                        <w:t>alert(</w:t>
-                      </w:r>
-                      <w:proofErr w:type="gramEnd"/>
-                      <w:r>
-                        <w:rPr>
-                          <w:sz w:val="16"/>
-                          <w:szCs w:val="16"/>
-                        </w:rPr>
-                        <w:t>"Geolocation is not supported by this browser.");</w:t>
+                        <w:t>            alert("Geolocation is not supported by this browser.");</w:t>
                       </w:r>
                     </w:p>
                     <w:p>

</xml_diff>